<commit_message>
classe atividade e validacao
</commit_message>
<xml_diff>
--- a/Analise sprint.docx
+++ b/Analise sprint.docx
@@ -235,18 +235,7 @@
                 <w:szCs w:val="21"/>
                 <w:lang w:eastAsia="pt-PT"/>
               </w:rPr>
-              <w:t>Atleta</w:t>
-            </w:r>
-            <w:r>
-              <w:rPr>
-                <w:rFonts w:ascii="Segoe UI" w:eastAsia="Times New Roman" w:hAnsi="Segoe UI" w:cs="Segoe UI"/>
-                <w:spacing w:val="-2"/>
-                <w:kern w:val="36"/>
-                <w:sz w:val="21"/>
-                <w:szCs w:val="21"/>
-                <w:lang w:eastAsia="pt-PT"/>
-              </w:rPr>
-              <w:t xml:space="preserve"> amador</w:t>
+              <w:t>Atleta amador</w:t>
             </w:r>
           </w:p>
         </w:tc>
@@ -315,18 +304,7 @@
                 <w:szCs w:val="21"/>
                 <w:lang w:eastAsia="pt-PT"/>
               </w:rPr>
-              <w:t xml:space="preserve">Atleta </w:t>
-            </w:r>
-            <w:r>
-              <w:rPr>
-                <w:rFonts w:ascii="Segoe UI" w:eastAsia="Times New Roman" w:hAnsi="Segoe UI" w:cs="Segoe UI"/>
-                <w:spacing w:val="-2"/>
-                <w:kern w:val="36"/>
-                <w:sz w:val="21"/>
-                <w:szCs w:val="21"/>
-                <w:lang w:eastAsia="pt-PT"/>
-              </w:rPr>
-              <w:t>profissional</w:t>
+              <w:t>Atleta profissional</w:t>
             </w:r>
           </w:p>
         </w:tc>
@@ -390,29 +368,7 @@
                 <w:szCs w:val="21"/>
                 <w:lang w:eastAsia="pt-PT"/>
               </w:rPr>
-              <w:t xml:space="preserve">Atleta </w:t>
-            </w:r>
-            <w:r>
-              <w:rPr>
-                <w:rFonts w:ascii="Segoe UI" w:eastAsia="Times New Roman" w:hAnsi="Segoe UI" w:cs="Segoe UI"/>
-                <w:spacing w:val="-2"/>
-                <w:kern w:val="36"/>
-                <w:sz w:val="21"/>
-                <w:szCs w:val="21"/>
-                <w:lang w:eastAsia="pt-PT"/>
-              </w:rPr>
-              <w:t>semi</w:t>
-            </w:r>
-            <w:r>
-              <w:rPr>
-                <w:rFonts w:ascii="Segoe UI" w:eastAsia="Times New Roman" w:hAnsi="Segoe UI" w:cs="Segoe UI"/>
-                <w:spacing w:val="-2"/>
-                <w:kern w:val="36"/>
-                <w:sz w:val="21"/>
-                <w:szCs w:val="21"/>
-                <w:lang w:eastAsia="pt-PT"/>
-              </w:rPr>
-              <w:t>profissional</w:t>
+              <w:t>Atleta semiprofissional</w:t>
             </w:r>
           </w:p>
         </w:tc>
@@ -1058,46 +1014,7 @@
           <w:szCs w:val="34"/>
           <w:lang w:eastAsia="pt-PT"/>
         </w:rPr>
-        <w:t xml:space="preserve">UC1 </w:t>
-      </w:r>
-      <w:r>
-        <w:rPr>
-          <w:rFonts w:ascii="Segoe UI" w:eastAsia="Times New Roman" w:hAnsi="Segoe UI" w:cs="Segoe UI"/>
-          <w:b/>
-          <w:bCs/>
-          <w:spacing w:val="-2"/>
-          <w:kern w:val="36"/>
-          <w:sz w:val="34"/>
-          <w:szCs w:val="34"/>
-          <w:lang w:eastAsia="pt-PT"/>
-        </w:rPr>
-        <w:t>–</w:t>
-      </w:r>
-      <w:r>
-        <w:rPr>
-          <w:rFonts w:ascii="Segoe UI" w:eastAsia="Times New Roman" w:hAnsi="Segoe UI" w:cs="Segoe UI"/>
-          <w:b/>
-          <w:bCs/>
-          <w:spacing w:val="-2"/>
-          <w:kern w:val="36"/>
-          <w:sz w:val="34"/>
-          <w:szCs w:val="34"/>
-          <w:lang w:eastAsia="pt-PT"/>
-        </w:rPr>
-        <w:t xml:space="preserve"> </w:t>
-      </w:r>
-      <w:r>
-        <w:rPr>
-          <w:rFonts w:ascii="Segoe UI" w:eastAsia="Times New Roman" w:hAnsi="Segoe UI" w:cs="Segoe UI"/>
-          <w:b/>
-          <w:bCs/>
-          <w:spacing w:val="-2"/>
-          <w:kern w:val="36"/>
-          <w:sz w:val="34"/>
-          <w:szCs w:val="34"/>
-          <w:lang w:eastAsia="pt-PT"/>
-        </w:rPr>
-        <w:t>Inserir novo atleta</w:t>
+        <w:t>UC1 – Inserir novo atleta</w:t>
       </w:r>
     </w:p>
     <w:p>
@@ -2297,46 +2214,7 @@
           <w:szCs w:val="34"/>
           <w:lang w:eastAsia="pt-PT"/>
         </w:rPr>
-        <w:t>UC</w:t>
-      </w:r>
-      <w:r>
-        <w:rPr>
-          <w:rFonts w:ascii="Segoe UI" w:eastAsia="Times New Roman" w:hAnsi="Segoe UI" w:cs="Segoe UI"/>
-          <w:b/>
-          <w:bCs/>
-          <w:spacing w:val="-2"/>
-          <w:kern w:val="36"/>
-          <w:sz w:val="34"/>
-          <w:szCs w:val="34"/>
-          <w:lang w:eastAsia="pt-PT"/>
-        </w:rPr>
-        <w:t>2</w:t>
-      </w:r>
-      <w:r>
-        <w:rPr>
-          <w:rFonts w:ascii="Segoe UI" w:eastAsia="Times New Roman" w:hAnsi="Segoe UI" w:cs="Segoe UI"/>
-          <w:b/>
-          <w:bCs/>
-          <w:spacing w:val="-2"/>
-          <w:kern w:val="36"/>
-          <w:sz w:val="34"/>
-          <w:szCs w:val="34"/>
-          <w:lang w:eastAsia="pt-PT"/>
-        </w:rPr>
-        <w:t xml:space="preserve"> – </w:t>
-      </w:r>
-      <w:r>
-        <w:rPr>
-          <w:rFonts w:ascii="Segoe UI" w:eastAsia="Times New Roman" w:hAnsi="Segoe UI" w:cs="Segoe UI"/>
-          <w:b/>
-          <w:bCs/>
-          <w:spacing w:val="-2"/>
-          <w:kern w:val="36"/>
-          <w:sz w:val="34"/>
-          <w:szCs w:val="34"/>
-          <w:lang w:eastAsia="pt-PT"/>
-        </w:rPr>
-        <w:t>Retornar lista de atletas</w:t>
+        <w:t>UC2 – Retornar lista de atletas</w:t>
       </w:r>
     </w:p>
     <w:p>
@@ -2526,19 +2404,17 @@
           <w:spacing w:val="-1"/>
           <w:sz w:val="27"/>
           <w:szCs w:val="27"/>
-          <w:highlight w:val="yellow"/>
-          <w:lang w:eastAsia="pt-PT"/>
-        </w:rPr>
-      </w:pPr>
-      <w:r>
-        <w:rPr>
-          <w:rFonts w:ascii="Segoe UI" w:eastAsia="Times New Roman" w:hAnsi="Segoe UI" w:cs="Segoe UI"/>
-          <w:b/>
-          <w:bCs/>
-          <w:spacing w:val="-1"/>
-          <w:sz w:val="27"/>
-          <w:szCs w:val="27"/>
-          <w:highlight w:val="yellow"/>
+          <w:lang w:eastAsia="pt-PT"/>
+        </w:rPr>
+      </w:pPr>
+      <w:r>
+        <w:rPr>
+          <w:rFonts w:ascii="Segoe UI" w:eastAsia="Times New Roman" w:hAnsi="Segoe UI" w:cs="Segoe UI"/>
+          <w:b/>
+          <w:bCs/>
+          <w:spacing w:val="-1"/>
+          <w:sz w:val="27"/>
+          <w:szCs w:val="27"/>
           <w:lang w:eastAsia="pt-PT"/>
         </w:rPr>
         <w:t>Pós-condições</w:t>
@@ -2559,10 +2435,9 @@
           <w:rFonts w:ascii="Segoe UI" w:eastAsia="Times New Roman" w:hAnsi="Segoe UI" w:cs="Segoe UI"/>
           <w:sz w:val="21"/>
           <w:szCs w:val="21"/>
-          <w:highlight w:val="yellow"/>
-          <w:lang w:eastAsia="pt-PT"/>
-        </w:rPr>
-        <w:t>???</w:t>
+          <w:lang w:eastAsia="pt-PT"/>
+        </w:rPr>
+        <w:t>n/a</w:t>
       </w:r>
     </w:p>
     <w:p>
@@ -2778,17 +2653,7 @@
           <w:szCs w:val="21"/>
           <w:lang w:eastAsia="pt-PT"/>
         </w:rPr>
-        <w:t xml:space="preserve">O clube desportivo solicita o cancelamento da listagem de </w:t>
-      </w:r>
-      <w:proofErr w:type="gramStart"/>
-      <w:r>
-        <w:rPr>
-          <w:rFonts w:ascii="Segoe UI" w:eastAsia="Times New Roman" w:hAnsi="Segoe UI" w:cs="Segoe UI"/>
-          <w:sz w:val="21"/>
-          <w:szCs w:val="21"/>
-          <w:lang w:eastAsia="pt-PT"/>
-        </w:rPr>
-        <w:t>atletas</w:t>
+        <w:t>O clube desportivo solicita o cancelamento da listagem de atletas</w:t>
       </w:r>
       <w:r>
         <w:rPr>
@@ -2806,17 +2671,7 @@
           <w:szCs w:val="21"/>
           <w:lang w:eastAsia="pt-PT"/>
         </w:rPr>
-        <w:t>.O</w:t>
-      </w:r>
-      <w:proofErr w:type="gramEnd"/>
-      <w:r>
-        <w:rPr>
-          <w:rFonts w:ascii="Segoe UI" w:eastAsia="Times New Roman" w:hAnsi="Segoe UI" w:cs="Segoe UI"/>
-          <w:sz w:val="21"/>
-          <w:szCs w:val="21"/>
-          <w:lang w:eastAsia="pt-PT"/>
-        </w:rPr>
-        <w:t xml:space="preserve"> caso de uso termina.</w:t>
+        <w:t>.O caso de uso termina.</w:t>
       </w:r>
     </w:p>
     <w:p>
@@ -3185,20 +3040,7 @@
           <w:szCs w:val="34"/>
           <w:lang w:eastAsia="pt-PT"/>
         </w:rPr>
-        <w:t xml:space="preserve"> – </w:t>
-      </w:r>
-      <w:r>
-        <w:rPr>
-          <w:rFonts w:ascii="Segoe UI" w:eastAsia="Times New Roman" w:hAnsi="Segoe UI" w:cs="Segoe UI"/>
-          <w:b/>
-          <w:bCs/>
-          <w:spacing w:val="-2"/>
-          <w:kern w:val="36"/>
-          <w:sz w:val="34"/>
-          <w:szCs w:val="34"/>
-          <w:lang w:eastAsia="pt-PT"/>
-        </w:rPr>
-        <w:t>Apresentar o valor a pagar a atleta no final de cada mês</w:t>
+        <w:t xml:space="preserve"> – Apresentar o valor a pagar a atleta no final de cada mês</w:t>
       </w:r>
     </w:p>
     <w:p>
@@ -3351,63 +3193,28 @@
           <w:rFonts w:ascii="Segoe UI" w:eastAsia="Times New Roman" w:hAnsi="Segoe UI" w:cs="Segoe UI"/>
           <w:sz w:val="21"/>
           <w:szCs w:val="21"/>
-          <w:highlight w:val="yellow"/>
-          <w:lang w:eastAsia="pt-PT"/>
-        </w:rPr>
-      </w:pPr>
-      <w:r>
-        <w:rPr>
-          <w:rFonts w:ascii="Segoe UI" w:eastAsia="Times New Roman" w:hAnsi="Segoe UI" w:cs="Segoe UI"/>
-          <w:b/>
-          <w:bCs/>
-          <w:sz w:val="21"/>
-          <w:szCs w:val="21"/>
-          <w:highlight w:val="yellow"/>
-          <w:lang w:eastAsia="pt-PT"/>
-        </w:rPr>
-        <w:t>Atleta</w:t>
-      </w:r>
-      <w:r>
-        <w:rPr>
-          <w:rFonts w:ascii="Segoe UI" w:eastAsia="Times New Roman" w:hAnsi="Segoe UI" w:cs="Segoe UI"/>
-          <w:b/>
-          <w:bCs/>
-          <w:sz w:val="21"/>
-          <w:szCs w:val="21"/>
-          <w:highlight w:val="yellow"/>
-          <w:lang w:eastAsia="pt-PT"/>
-        </w:rPr>
-        <w:t>:</w:t>
-      </w:r>
-      <w:r>
-        <w:rPr>
-          <w:rFonts w:ascii="Segoe UI" w:eastAsia="Times New Roman" w:hAnsi="Segoe UI" w:cs="Segoe UI"/>
-          <w:sz w:val="21"/>
-          <w:szCs w:val="21"/>
-          <w:highlight w:val="yellow"/>
-          <w:lang w:eastAsia="pt-PT"/>
-        </w:rPr>
-        <w:t> </w:t>
-      </w:r>
-      <w:r>
-        <w:rPr>
-          <w:rFonts w:ascii="Segoe UI" w:eastAsia="Times New Roman" w:hAnsi="Segoe UI" w:cs="Segoe UI"/>
-          <w:sz w:val="21"/>
-          <w:szCs w:val="21"/>
-          <w:highlight w:val="yellow"/>
-          <w:lang w:eastAsia="pt-PT"/>
-        </w:rPr>
-        <w:t>p</w:t>
-      </w:r>
-      <w:r>
-        <w:rPr>
-          <w:rFonts w:ascii="Segoe UI" w:eastAsia="Times New Roman" w:hAnsi="Segoe UI" w:cs="Segoe UI"/>
-          <w:sz w:val="21"/>
-          <w:szCs w:val="21"/>
-          <w:highlight w:val="yellow"/>
-          <w:lang w:eastAsia="pt-PT"/>
-        </w:rPr>
-        <w:t>retende confirmar o valor a receber no final de cada mês</w:t>
+          <w:lang w:eastAsia="pt-PT"/>
+        </w:rPr>
+      </w:pPr>
+      <w:r>
+        <w:rPr>
+          <w:rFonts w:ascii="Segoe UI" w:eastAsia="Times New Roman" w:hAnsi="Segoe UI" w:cs="Segoe UI"/>
+          <w:b/>
+          <w:bCs/>
+          <w:sz w:val="21"/>
+          <w:szCs w:val="21"/>
+          <w:lang w:eastAsia="pt-PT"/>
+        </w:rPr>
+        <w:t>Atleta:</w:t>
+      </w:r>
+      <w:r>
+        <w:rPr>
+          <w:rFonts w:ascii="Segoe UI" w:eastAsia="Times New Roman" w:hAnsi="Segoe UI" w:cs="Segoe UI"/>
+          <w:sz w:val="21"/>
+          <w:szCs w:val="21"/>
+          <w:lang w:eastAsia="pt-PT"/>
+        </w:rPr>
+        <w:t> pretende confirmar o valor a receber no final de cada mês</w:t>
       </w:r>
     </w:p>
     <w:p>
@@ -3473,19 +3280,17 @@
           <w:spacing w:val="-1"/>
           <w:sz w:val="27"/>
           <w:szCs w:val="27"/>
-          <w:highlight w:val="yellow"/>
-          <w:lang w:eastAsia="pt-PT"/>
-        </w:rPr>
-      </w:pPr>
-      <w:r>
-        <w:rPr>
-          <w:rFonts w:ascii="Segoe UI" w:eastAsia="Times New Roman" w:hAnsi="Segoe UI" w:cs="Segoe UI"/>
-          <w:b/>
-          <w:bCs/>
-          <w:spacing w:val="-1"/>
-          <w:sz w:val="27"/>
-          <w:szCs w:val="27"/>
-          <w:highlight w:val="yellow"/>
+          <w:lang w:eastAsia="pt-PT"/>
+        </w:rPr>
+      </w:pPr>
+      <w:r>
+        <w:rPr>
+          <w:rFonts w:ascii="Segoe UI" w:eastAsia="Times New Roman" w:hAnsi="Segoe UI" w:cs="Segoe UI"/>
+          <w:b/>
+          <w:bCs/>
+          <w:spacing w:val="-1"/>
+          <w:sz w:val="27"/>
+          <w:szCs w:val="27"/>
           <w:lang w:eastAsia="pt-PT"/>
         </w:rPr>
         <w:t>Pós-condições</w:t>
@@ -3506,10 +3311,9 @@
           <w:rFonts w:ascii="Segoe UI" w:eastAsia="Times New Roman" w:hAnsi="Segoe UI" w:cs="Segoe UI"/>
           <w:sz w:val="21"/>
           <w:szCs w:val="21"/>
-          <w:highlight w:val="yellow"/>
-          <w:lang w:eastAsia="pt-PT"/>
-        </w:rPr>
-        <w:t>???</w:t>
+          <w:lang w:eastAsia="pt-PT"/>
+        </w:rPr>
+        <w:t>n/a</w:t>
       </w:r>
     </w:p>
     <w:p>
@@ -3560,25 +3364,7 @@
           <w:szCs w:val="21"/>
           <w:lang w:eastAsia="pt-PT"/>
         </w:rPr>
-        <w:t xml:space="preserve">O clube desportivo inicia o processo de </w:t>
-      </w:r>
-      <w:r>
-        <w:rPr>
-          <w:rFonts w:ascii="Segoe UI" w:eastAsia="Times New Roman" w:hAnsi="Segoe UI" w:cs="Segoe UI"/>
-          <w:sz w:val="21"/>
-          <w:szCs w:val="21"/>
-          <w:lang w:eastAsia="pt-PT"/>
-        </w:rPr>
-        <w:t>apresentação do valor a pagar ao atleta no final do mês</w:t>
-      </w:r>
-      <w:r>
-        <w:rPr>
-          <w:rFonts w:ascii="Segoe UI" w:eastAsia="Times New Roman" w:hAnsi="Segoe UI" w:cs="Segoe UI"/>
-          <w:sz w:val="21"/>
-          <w:szCs w:val="21"/>
-          <w:lang w:eastAsia="pt-PT"/>
-        </w:rPr>
-        <w:t>.</w:t>
+        <w:t>O clube desportivo inicia o processo de apresentação do valor a pagar ao atleta no final do mês.</w:t>
       </w:r>
     </w:p>
     <w:p>
@@ -3837,25 +3623,7 @@
           <w:szCs w:val="21"/>
           <w:lang w:eastAsia="pt-PT"/>
         </w:rPr>
-        <w:t xml:space="preserve"> (passo </w:t>
-      </w:r>
-      <w:r>
-        <w:rPr>
-          <w:rFonts w:ascii="Segoe UI" w:eastAsia="Times New Roman" w:hAnsi="Segoe UI" w:cs="Segoe UI"/>
-          <w:sz w:val="21"/>
-          <w:szCs w:val="21"/>
-          <w:lang w:eastAsia="pt-PT"/>
-        </w:rPr>
-        <w:t>2</w:t>
-      </w:r>
-      <w:r>
-        <w:rPr>
-          <w:rFonts w:ascii="Segoe UI" w:eastAsia="Times New Roman" w:hAnsi="Segoe UI" w:cs="Segoe UI"/>
-          <w:sz w:val="21"/>
-          <w:szCs w:val="21"/>
-          <w:lang w:eastAsia="pt-PT"/>
-        </w:rPr>
-        <w:t>).</w:t>
+        <w:t xml:space="preserve"> (passo 2).</w:t>
       </w:r>
     </w:p>
     <w:p>
@@ -4255,46 +4023,7 @@
           <w:szCs w:val="34"/>
           <w:lang w:eastAsia="pt-PT"/>
         </w:rPr>
-        <w:t>UC</w:t>
-      </w:r>
-      <w:r>
-        <w:rPr>
-          <w:rFonts w:ascii="Segoe UI" w:eastAsia="Times New Roman" w:hAnsi="Segoe UI" w:cs="Segoe UI"/>
-          <w:b/>
-          <w:bCs/>
-          <w:spacing w:val="-2"/>
-          <w:kern w:val="36"/>
-          <w:sz w:val="34"/>
-          <w:szCs w:val="34"/>
-          <w:lang w:eastAsia="pt-PT"/>
-        </w:rPr>
-        <w:t>4</w:t>
-      </w:r>
-      <w:r>
-        <w:rPr>
-          <w:rFonts w:ascii="Segoe UI" w:eastAsia="Times New Roman" w:hAnsi="Segoe UI" w:cs="Segoe UI"/>
-          <w:b/>
-          <w:bCs/>
-          <w:spacing w:val="-2"/>
-          <w:kern w:val="36"/>
-          <w:sz w:val="34"/>
-          <w:szCs w:val="34"/>
-          <w:lang w:eastAsia="pt-PT"/>
-        </w:rPr>
-        <w:t xml:space="preserve"> – </w:t>
-      </w:r>
-      <w:r>
-        <w:rPr>
-          <w:rFonts w:ascii="Segoe UI" w:eastAsia="Times New Roman" w:hAnsi="Segoe UI" w:cs="Segoe UI"/>
-          <w:b/>
-          <w:bCs/>
-          <w:spacing w:val="-2"/>
-          <w:kern w:val="36"/>
-          <w:sz w:val="34"/>
-          <w:szCs w:val="34"/>
-          <w:lang w:eastAsia="pt-PT"/>
-        </w:rPr>
-        <w:t>Retornar o valor total de todos os atletas</w:t>
+        <w:t>UC4 – Retornar o valor total de todos os atletas</w:t>
       </w:r>
     </w:p>
     <w:p>
@@ -4498,19 +4227,17 @@
           <w:spacing w:val="-1"/>
           <w:sz w:val="27"/>
           <w:szCs w:val="27"/>
-          <w:highlight w:val="yellow"/>
-          <w:lang w:eastAsia="pt-PT"/>
-        </w:rPr>
-      </w:pPr>
-      <w:r>
-        <w:rPr>
-          <w:rFonts w:ascii="Segoe UI" w:eastAsia="Times New Roman" w:hAnsi="Segoe UI" w:cs="Segoe UI"/>
-          <w:b/>
-          <w:bCs/>
-          <w:spacing w:val="-1"/>
-          <w:sz w:val="27"/>
-          <w:szCs w:val="27"/>
-          <w:highlight w:val="yellow"/>
+          <w:lang w:eastAsia="pt-PT"/>
+        </w:rPr>
+      </w:pPr>
+      <w:r>
+        <w:rPr>
+          <w:rFonts w:ascii="Segoe UI" w:eastAsia="Times New Roman" w:hAnsi="Segoe UI" w:cs="Segoe UI"/>
+          <w:b/>
+          <w:bCs/>
+          <w:spacing w:val="-1"/>
+          <w:sz w:val="27"/>
+          <w:szCs w:val="27"/>
           <w:lang w:eastAsia="pt-PT"/>
         </w:rPr>
         <w:t>Pós-condições</w:t>
@@ -4531,10 +4258,9 @@
           <w:rFonts w:ascii="Segoe UI" w:eastAsia="Times New Roman" w:hAnsi="Segoe UI" w:cs="Segoe UI"/>
           <w:sz w:val="21"/>
           <w:szCs w:val="21"/>
-          <w:highlight w:val="yellow"/>
-          <w:lang w:eastAsia="pt-PT"/>
-        </w:rPr>
-        <w:t>(???)</w:t>
+          <w:lang w:eastAsia="pt-PT"/>
+        </w:rPr>
+        <w:t>n/a</w:t>
       </w:r>
     </w:p>
     <w:p>
@@ -4585,16 +4311,7 @@
           <w:szCs w:val="21"/>
           <w:lang w:eastAsia="pt-PT"/>
         </w:rPr>
-        <w:t xml:space="preserve">O clube desportivo </w:t>
-      </w:r>
-      <w:r>
-        <w:rPr>
-          <w:rFonts w:ascii="Segoe UI" w:eastAsia="Times New Roman" w:hAnsi="Segoe UI" w:cs="Segoe UI"/>
-          <w:sz w:val="21"/>
-          <w:szCs w:val="21"/>
-          <w:lang w:eastAsia="pt-PT"/>
-        </w:rPr>
-        <w:t>inicia o processo de apresentação do valor total a pagar a todos os atletas.</w:t>
+        <w:t>O clube desportivo inicia o processo de apresentação do valor total a pagar a todos os atletas.</w:t>
       </w:r>
     </w:p>
     <w:p>
@@ -4995,6 +4712,66 @@
         <w:spacing w:before="60" w:after="100" w:afterAutospacing="1"/>
         <w:rPr>
           <w:rFonts w:ascii="Segoe UI" w:eastAsia="Times New Roman" w:hAnsi="Segoe UI" w:cs="Segoe UI"/>
+          <w:sz w:val="21"/>
+          <w:szCs w:val="21"/>
+          <w:lang w:eastAsia="pt-PT"/>
+        </w:rPr>
+      </w:pPr>
+      <w:r>
+        <w:rPr>
+          <w:rFonts w:ascii="Segoe UI" w:eastAsia="Times New Roman" w:hAnsi="Segoe UI" w:cs="Segoe UI"/>
+          <w:sz w:val="21"/>
+          <w:szCs w:val="21"/>
+          <w:lang w:eastAsia="pt-PT"/>
+        </w:rPr>
+        <w:t>-Calcular IRS a descontar</w:t>
+      </w:r>
+    </w:p>
+    <w:p>
+      <w:pPr>
+        <w:spacing w:before="60" w:after="100" w:afterAutospacing="1"/>
+        <w:rPr>
+          <w:rFonts w:ascii="Segoe UI" w:eastAsia="Times New Roman" w:hAnsi="Segoe UI" w:cs="Segoe UI"/>
+          <w:sz w:val="21"/>
+          <w:szCs w:val="21"/>
+          <w:lang w:eastAsia="pt-PT"/>
+        </w:rPr>
+      </w:pPr>
+      <w:r>
+        <w:rPr>
+          <w:rFonts w:ascii="Segoe UI" w:eastAsia="Times New Roman" w:hAnsi="Segoe UI" w:cs="Segoe UI"/>
+          <w:sz w:val="21"/>
+          <w:szCs w:val="21"/>
+          <w:lang w:eastAsia="pt-PT"/>
+        </w:rPr>
+        <w:t>-Calcular FCM</w:t>
+      </w:r>
+    </w:p>
+    <w:p>
+      <w:pPr>
+        <w:spacing w:before="60" w:after="100" w:afterAutospacing="1"/>
+        <w:rPr>
+          <w:rFonts w:ascii="Segoe UI" w:eastAsia="Times New Roman" w:hAnsi="Segoe UI" w:cs="Segoe UI"/>
+          <w:sz w:val="21"/>
+          <w:szCs w:val="21"/>
+          <w:lang w:eastAsia="pt-PT"/>
+        </w:rPr>
+      </w:pPr>
+      <w:r>
+        <w:rPr>
+          <w:rFonts w:ascii="Segoe UI" w:eastAsia="Times New Roman" w:hAnsi="Segoe UI" w:cs="Segoe UI"/>
+          <w:sz w:val="21"/>
+          <w:szCs w:val="21"/>
+          <w:lang w:eastAsia="pt-PT"/>
+        </w:rPr>
+        <w:t>-Calcular FCT</w:t>
+      </w:r>
+    </w:p>
+    <w:p>
+      <w:pPr>
+        <w:spacing w:before="60" w:after="100" w:afterAutospacing="1"/>
+        <w:rPr>
+          <w:rFonts w:ascii="Segoe UI" w:eastAsia="Times New Roman" w:hAnsi="Segoe UI" w:cs="Segoe UI"/>
           <w:b/>
           <w:bCs/>
           <w:spacing w:val="-2"/>
@@ -5285,6 +5062,7 @@
           <w:szCs w:val="21"/>
           <w:lang w:eastAsia="pt-PT"/>
         </w:rPr>
+        <w:lastRenderedPageBreak/>
         <w:t>n/a</w:t>
       </w:r>
     </w:p>
@@ -5307,7 +5085,6 @@
           <w:lang w:eastAsia="pt-PT"/>
         </w:rPr>
       </w:pPr>
-      <w:proofErr w:type="gramStart"/>
       <w:r>
         <w:rPr>
           <w:rFonts w:ascii="Segoe UI" w:eastAsia="Times New Roman" w:hAnsi="Segoe UI" w:cs="Segoe UI"/>
@@ -5319,21 +5096,7 @@
           <w:szCs w:val="27"/>
           <w:lang w:eastAsia="pt-PT"/>
         </w:rPr>
-        <w:t>Outras(</w:t>
-      </w:r>
-      <w:proofErr w:type="gramEnd"/>
-      <w:r>
-        <w:rPr>
-          <w:rFonts w:ascii="Segoe UI" w:eastAsia="Times New Roman" w:hAnsi="Segoe UI" w:cs="Segoe UI"/>
-          <w:b/>
-          <w:bCs/>
-          <w:spacing w:val="-2"/>
-          <w:kern w:val="36"/>
-          <w:sz w:val="27"/>
-          <w:szCs w:val="27"/>
-          <w:lang w:eastAsia="pt-PT"/>
-        </w:rPr>
-        <w:t>+)</w:t>
+        <w:t>Outras(+)</w:t>
       </w:r>
     </w:p>
     <w:p>
@@ -5430,100 +5193,7 @@
           <w:highlight w:val="yellow"/>
           <w:lang w:eastAsia="pt-PT"/>
         </w:rPr>
-        <w:lastRenderedPageBreak/>
-        <w:t xml:space="preserve">Aplicar o processo de desenvolvimento de software designado por </w:t>
-      </w:r>
-      <w:proofErr w:type="spellStart"/>
-      <w:r>
-        <w:rPr>
-          <w:rFonts w:ascii="Segoe UI" w:eastAsia="Times New Roman" w:hAnsi="Segoe UI" w:cs="Segoe UI"/>
-          <w:spacing w:val="-2"/>
-          <w:kern w:val="36"/>
-          <w:sz w:val="21"/>
-          <w:szCs w:val="21"/>
-          <w:highlight w:val="yellow"/>
-          <w:lang w:eastAsia="pt-PT"/>
-        </w:rPr>
-        <w:t>Test</w:t>
-      </w:r>
-      <w:proofErr w:type="spellEnd"/>
-      <w:r>
-        <w:rPr>
-          <w:rFonts w:ascii="Segoe UI" w:eastAsia="Times New Roman" w:hAnsi="Segoe UI" w:cs="Segoe UI"/>
-          <w:spacing w:val="-2"/>
-          <w:kern w:val="36"/>
-          <w:sz w:val="21"/>
-          <w:szCs w:val="21"/>
-          <w:highlight w:val="yellow"/>
-          <w:lang w:eastAsia="pt-PT"/>
-        </w:rPr>
-        <w:t xml:space="preserve"> </w:t>
-      </w:r>
-      <w:proofErr w:type="spellStart"/>
-      <w:r>
-        <w:rPr>
-          <w:rFonts w:ascii="Segoe UI" w:eastAsia="Times New Roman" w:hAnsi="Segoe UI" w:cs="Segoe UI"/>
-          <w:spacing w:val="-2"/>
-          <w:kern w:val="36"/>
-          <w:sz w:val="21"/>
-          <w:szCs w:val="21"/>
-          <w:highlight w:val="yellow"/>
-          <w:lang w:eastAsia="pt-PT"/>
-        </w:rPr>
-        <w:t>Driven</w:t>
-      </w:r>
-      <w:proofErr w:type="spellEnd"/>
-      <w:r>
-        <w:rPr>
-          <w:rFonts w:ascii="Segoe UI" w:eastAsia="Times New Roman" w:hAnsi="Segoe UI" w:cs="Segoe UI"/>
-          <w:spacing w:val="-2"/>
-          <w:kern w:val="36"/>
-          <w:sz w:val="21"/>
-          <w:szCs w:val="21"/>
-          <w:highlight w:val="yellow"/>
-          <w:lang w:eastAsia="pt-PT"/>
-        </w:rPr>
-        <w:t xml:space="preserve"> </w:t>
-      </w:r>
-      <w:proofErr w:type="spellStart"/>
-      <w:proofErr w:type="gramStart"/>
-      <w:r>
-        <w:rPr>
-          <w:rFonts w:ascii="Segoe UI" w:eastAsia="Times New Roman" w:hAnsi="Segoe UI" w:cs="Segoe UI"/>
-          <w:spacing w:val="-2"/>
-          <w:kern w:val="36"/>
-          <w:sz w:val="21"/>
-          <w:szCs w:val="21"/>
-          <w:highlight w:val="yellow"/>
-          <w:lang w:eastAsia="pt-PT"/>
-        </w:rPr>
-        <w:t>Development</w:t>
-      </w:r>
-      <w:proofErr w:type="spellEnd"/>
-      <w:r>
-        <w:rPr>
-          <w:rFonts w:ascii="Segoe UI" w:eastAsia="Times New Roman" w:hAnsi="Segoe UI" w:cs="Segoe UI"/>
-          <w:spacing w:val="-2"/>
-          <w:kern w:val="36"/>
-          <w:sz w:val="21"/>
-          <w:szCs w:val="21"/>
-          <w:highlight w:val="yellow"/>
-          <w:lang w:eastAsia="pt-PT"/>
-        </w:rPr>
-        <w:t>(</w:t>
-      </w:r>
-      <w:proofErr w:type="gramEnd"/>
-      <w:r>
-        <w:rPr>
-          <w:rFonts w:ascii="Segoe UI" w:eastAsia="Times New Roman" w:hAnsi="Segoe UI" w:cs="Segoe UI"/>
-          <w:spacing w:val="-2"/>
-          <w:kern w:val="36"/>
-          <w:sz w:val="21"/>
-          <w:szCs w:val="21"/>
-          <w:highlight w:val="yellow"/>
-          <w:lang w:eastAsia="pt-PT"/>
-        </w:rPr>
-        <w:t>TDD) na implementação das classes.</w:t>
+        <w:t>Aplicar o processo de desenvolvimento de software designado por Test Driven Development(TDD) na implementação das classes.</w:t>
       </w:r>
     </w:p>
     <w:p>
@@ -5649,127 +5319,7 @@
           <w:szCs w:val="21"/>
           <w:lang w:eastAsia="pt-PT"/>
         </w:rPr>
-        <w:t xml:space="preserve">Dever-se-á utilizar o plugin </w:t>
-      </w:r>
-      <w:proofErr w:type="spellStart"/>
-      <w:r>
-        <w:rPr>
-          <w:rFonts w:ascii="Segoe UI" w:eastAsia="Times New Roman" w:hAnsi="Segoe UI" w:cs="Segoe UI"/>
-          <w:spacing w:val="-2"/>
-          <w:kern w:val="36"/>
-          <w:sz w:val="21"/>
-          <w:szCs w:val="21"/>
-          <w:lang w:eastAsia="pt-PT"/>
-        </w:rPr>
-        <w:t>Maven</w:t>
-      </w:r>
-      <w:proofErr w:type="spellEnd"/>
-      <w:r>
-        <w:rPr>
-          <w:rFonts w:ascii="Segoe UI" w:eastAsia="Times New Roman" w:hAnsi="Segoe UI" w:cs="Segoe UI"/>
-          <w:spacing w:val="-2"/>
-          <w:kern w:val="36"/>
-          <w:sz w:val="21"/>
-          <w:szCs w:val="21"/>
-          <w:lang w:eastAsia="pt-PT"/>
-        </w:rPr>
-        <w:t xml:space="preserve"> </w:t>
-      </w:r>
-      <w:proofErr w:type="spellStart"/>
-      <w:r>
-        <w:rPr>
-          <w:rFonts w:ascii="Segoe UI" w:eastAsia="Times New Roman" w:hAnsi="Segoe UI" w:cs="Segoe UI"/>
-          <w:spacing w:val="-2"/>
-          <w:kern w:val="36"/>
-          <w:sz w:val="21"/>
-          <w:szCs w:val="21"/>
-          <w:lang w:eastAsia="pt-PT"/>
-        </w:rPr>
-        <w:t>JaCoCo</w:t>
-      </w:r>
-      <w:proofErr w:type="spellEnd"/>
-      <w:r>
-        <w:rPr>
-          <w:rFonts w:ascii="Segoe UI" w:eastAsia="Times New Roman" w:hAnsi="Segoe UI" w:cs="Segoe UI"/>
-          <w:spacing w:val="-2"/>
-          <w:kern w:val="36"/>
-          <w:sz w:val="21"/>
-          <w:szCs w:val="21"/>
-          <w:lang w:eastAsia="pt-PT"/>
-        </w:rPr>
-        <w:t xml:space="preserve"> (Java </w:t>
-      </w:r>
-      <w:proofErr w:type="spellStart"/>
-      <w:r>
-        <w:rPr>
-          <w:rFonts w:ascii="Segoe UI" w:eastAsia="Times New Roman" w:hAnsi="Segoe UI" w:cs="Segoe UI"/>
-          <w:spacing w:val="-2"/>
-          <w:kern w:val="36"/>
-          <w:sz w:val="21"/>
-          <w:szCs w:val="21"/>
-          <w:lang w:eastAsia="pt-PT"/>
-        </w:rPr>
-        <w:t>Code</w:t>
-      </w:r>
-      <w:proofErr w:type="spellEnd"/>
-      <w:r>
-        <w:rPr>
-          <w:rFonts w:ascii="Segoe UI" w:eastAsia="Times New Roman" w:hAnsi="Segoe UI" w:cs="Segoe UI"/>
-          <w:spacing w:val="-2"/>
-          <w:kern w:val="36"/>
-          <w:sz w:val="21"/>
-          <w:szCs w:val="21"/>
-          <w:lang w:eastAsia="pt-PT"/>
-        </w:rPr>
-        <w:t xml:space="preserve"> </w:t>
-      </w:r>
-      <w:proofErr w:type="spellStart"/>
-      <w:r>
-        <w:rPr>
-          <w:rFonts w:ascii="Segoe UI" w:eastAsia="Times New Roman" w:hAnsi="Segoe UI" w:cs="Segoe UI"/>
-          <w:spacing w:val="-2"/>
-          <w:kern w:val="36"/>
-          <w:sz w:val="21"/>
-          <w:szCs w:val="21"/>
-          <w:lang w:eastAsia="pt-PT"/>
-        </w:rPr>
-        <w:t>Coverage</w:t>
-      </w:r>
-      <w:proofErr w:type="spellEnd"/>
-      <w:r>
-        <w:rPr>
-          <w:rFonts w:ascii="Segoe UI" w:eastAsia="Times New Roman" w:hAnsi="Segoe UI" w:cs="Segoe UI"/>
-          <w:spacing w:val="-2"/>
-          <w:kern w:val="36"/>
-          <w:sz w:val="21"/>
-          <w:szCs w:val="21"/>
-          <w:lang w:eastAsia="pt-PT"/>
-        </w:rPr>
-        <w:t xml:space="preserve">) no IDE </w:t>
-      </w:r>
-      <w:proofErr w:type="spellStart"/>
-      <w:r>
-        <w:rPr>
-          <w:rFonts w:ascii="Segoe UI" w:eastAsia="Times New Roman" w:hAnsi="Segoe UI" w:cs="Segoe UI"/>
-          <w:spacing w:val="-2"/>
-          <w:kern w:val="36"/>
-          <w:sz w:val="21"/>
-          <w:szCs w:val="21"/>
-          <w:lang w:eastAsia="pt-PT"/>
-        </w:rPr>
-        <w:t>NetBeans</w:t>
-      </w:r>
-      <w:proofErr w:type="spellEnd"/>
-      <w:r>
-        <w:rPr>
-          <w:rFonts w:ascii="Segoe UI" w:eastAsia="Times New Roman" w:hAnsi="Segoe UI" w:cs="Segoe UI"/>
-          <w:spacing w:val="-2"/>
-          <w:kern w:val="36"/>
-          <w:sz w:val="21"/>
-          <w:szCs w:val="21"/>
-          <w:lang w:eastAsia="pt-PT"/>
-        </w:rPr>
-        <w:t xml:space="preserve"> para verificar a cobertura de testes.</w:t>
+        <w:t>Dever-se-á utilizar o plugin Maven JaCoCo (Java Code Coverage) no IDE NetBeans para verificar a cobertura de testes.</w:t>
       </w:r>
     </w:p>
     <w:p>
@@ -5800,31 +5350,7 @@
           <w:szCs w:val="21"/>
           <w:lang w:eastAsia="pt-PT"/>
         </w:rPr>
-        <w:t xml:space="preserve">O código deverá conter os comentários necessários para que possa ser gerada a documentação usando a ferramenta </w:t>
-      </w:r>
-      <w:proofErr w:type="spellStart"/>
-      <w:r>
-        <w:rPr>
-          <w:rFonts w:ascii="Segoe UI" w:eastAsia="Times New Roman" w:hAnsi="Segoe UI" w:cs="Segoe UI"/>
-          <w:spacing w:val="-2"/>
-          <w:kern w:val="36"/>
-          <w:sz w:val="21"/>
-          <w:szCs w:val="21"/>
-          <w:lang w:eastAsia="pt-PT"/>
-        </w:rPr>
-        <w:t>Javadoc</w:t>
-      </w:r>
-      <w:proofErr w:type="spellEnd"/>
-      <w:r>
-        <w:rPr>
-          <w:rFonts w:ascii="Segoe UI" w:eastAsia="Times New Roman" w:hAnsi="Segoe UI" w:cs="Segoe UI"/>
-          <w:spacing w:val="-2"/>
-          <w:kern w:val="36"/>
-          <w:sz w:val="21"/>
-          <w:szCs w:val="21"/>
-          <w:lang w:eastAsia="pt-PT"/>
-        </w:rPr>
-        <w:t>.</w:t>
+        <w:t>O código deverá conter os comentários necessários para que possa ser gerada a documentação usando a ferramenta Javadoc.</w:t>
       </w:r>
     </w:p>
     <w:p>
@@ -5855,31 +5381,7 @@
           <w:szCs w:val="21"/>
           <w:lang w:eastAsia="pt-PT"/>
         </w:rPr>
-        <w:t xml:space="preserve">A implementação do software deve adotar normas de codificação (e.g. </w:t>
-      </w:r>
-      <w:proofErr w:type="spellStart"/>
-      <w:r>
-        <w:rPr>
-          <w:rFonts w:ascii="Segoe UI" w:eastAsia="Times New Roman" w:hAnsi="Segoe UI" w:cs="Segoe UI"/>
-          <w:spacing w:val="-2"/>
-          <w:kern w:val="36"/>
-          <w:sz w:val="21"/>
-          <w:szCs w:val="21"/>
-          <w:lang w:eastAsia="pt-PT"/>
-        </w:rPr>
-        <w:t>Camel</w:t>
-      </w:r>
-      <w:proofErr w:type="spellEnd"/>
-      <w:r>
-        <w:rPr>
-          <w:rFonts w:ascii="Segoe UI" w:eastAsia="Times New Roman" w:hAnsi="Segoe UI" w:cs="Segoe UI"/>
-          <w:spacing w:val="-2"/>
-          <w:kern w:val="36"/>
-          <w:sz w:val="21"/>
-          <w:szCs w:val="21"/>
-          <w:lang w:eastAsia="pt-PT"/>
-        </w:rPr>
-        <w:t xml:space="preserve"> case) e de controlo de versões. O controlo de versões será conseguido, usando o GitHub.</w:t>
+        <w:t>A implementação do software deve adotar normas de codificação (e.g. Camel case) e de controlo de versões. O controlo de versões será conseguido, usando o GitHub.</w:t>
       </w:r>
     </w:p>
     <w:sectPr>
@@ -7211,15 +6713,6 @@
   </w:abstractNum>
   <w:num w:numId="1">
     <w:abstractNumId w:val="2"/>
-    <w:lvlOverride w:ilvl="0"/>
-    <w:lvlOverride w:ilvl="1"/>
-    <w:lvlOverride w:ilvl="2"/>
-    <w:lvlOverride w:ilvl="3"/>
-    <w:lvlOverride w:ilvl="4"/>
-    <w:lvlOverride w:ilvl="5"/>
-    <w:lvlOverride w:ilvl="6"/>
-    <w:lvlOverride w:ilvl="7"/>
-    <w:lvlOverride w:ilvl="8"/>
   </w:num>
   <w:num w:numId="2">
     <w:abstractNumId w:val="7"/>
@@ -7343,15 +6836,6 @@
   </w:num>
   <w:num w:numId="6">
     <w:abstractNumId w:val="0"/>
-    <w:lvlOverride w:ilvl="0"/>
-    <w:lvlOverride w:ilvl="1"/>
-    <w:lvlOverride w:ilvl="2"/>
-    <w:lvlOverride w:ilvl="3"/>
-    <w:lvlOverride w:ilvl="4"/>
-    <w:lvlOverride w:ilvl="5"/>
-    <w:lvlOverride w:ilvl="6"/>
-    <w:lvlOverride w:ilvl="7"/>
-    <w:lvlOverride w:ilvl="8"/>
   </w:num>
   <w:num w:numId="7">
     <w:abstractNumId w:val="4"/>
@@ -7769,7 +7253,7 @@
   <w:style w:type="paragraph" w:default="1" w:styleId="Normal">
     <w:name w:val="Normal"/>
     <w:qFormat/>
-    <w:rsid w:val="008A02EF"/>
+    <w:rsid w:val="001C10B0"/>
     <w:pPr>
       <w:spacing w:after="0" w:line="240" w:lineRule="auto"/>
     </w:pPr>

</xml_diff>

<commit_message>
md adicionado na analise e casos de uso atualizados
</commit_message>
<xml_diff>
--- a/Analise sprint.docx
+++ b/Analise sprint.docx
@@ -4709,6 +4709,210 @@
     </w:p>
     <w:p>
       <w:pPr>
+        <w:outlineLvl w:val="0"/>
+        <w:rPr>
+          <w:rFonts w:ascii="Segoe UI" w:eastAsia="Times New Roman" w:hAnsi="Segoe UI" w:cs="Segoe UI"/>
+          <w:b/>
+          <w:bCs/>
+          <w:spacing w:val="-2"/>
+          <w:kern w:val="36"/>
+          <w:sz w:val="34"/>
+          <w:szCs w:val="34"/>
+          <w:lang w:eastAsia="pt-PT"/>
+        </w:rPr>
+      </w:pPr>
+      <w:r>
+        <w:rPr>
+          <w:rFonts w:ascii="Segoe UI" w:eastAsia="Times New Roman" w:hAnsi="Segoe UI" w:cs="Segoe UI"/>
+          <w:b/>
+          <w:bCs/>
+          <w:spacing w:val="-2"/>
+          <w:kern w:val="36"/>
+          <w:sz w:val="34"/>
+          <w:szCs w:val="34"/>
+          <w:highlight w:val="yellow"/>
+          <w:lang w:eastAsia="pt-PT"/>
+        </w:rPr>
+        <w:t>UC</w:t>
+      </w:r>
+      <w:r>
+        <w:rPr>
+          <w:rFonts w:ascii="Segoe UI" w:eastAsia="Times New Roman" w:hAnsi="Segoe UI" w:cs="Segoe UI"/>
+          <w:b/>
+          <w:bCs/>
+          <w:spacing w:val="-2"/>
+          <w:kern w:val="36"/>
+          <w:sz w:val="34"/>
+          <w:szCs w:val="34"/>
+          <w:highlight w:val="yellow"/>
+          <w:lang w:eastAsia="pt-PT"/>
+        </w:rPr>
+        <w:t>5</w:t>
+      </w:r>
+      <w:r>
+        <w:rPr>
+          <w:rFonts w:ascii="Segoe UI" w:eastAsia="Times New Roman" w:hAnsi="Segoe UI" w:cs="Segoe UI"/>
+          <w:b/>
+          <w:bCs/>
+          <w:spacing w:val="-2"/>
+          <w:kern w:val="36"/>
+          <w:sz w:val="34"/>
+          <w:szCs w:val="34"/>
+          <w:highlight w:val="yellow"/>
+          <w:lang w:eastAsia="pt-PT"/>
+        </w:rPr>
+        <w:t xml:space="preserve"> – </w:t>
+      </w:r>
+      <w:r>
+        <w:rPr>
+          <w:rFonts w:ascii="Segoe UI" w:eastAsia="Times New Roman" w:hAnsi="Segoe UI" w:cs="Segoe UI"/>
+          <w:b/>
+          <w:bCs/>
+          <w:spacing w:val="-2"/>
+          <w:kern w:val="36"/>
+          <w:sz w:val="34"/>
+          <w:szCs w:val="34"/>
+          <w:highlight w:val="yellow"/>
+          <w:lang w:eastAsia="pt-PT"/>
+        </w:rPr>
+        <w:t>Calcular FCM</w:t>
+      </w:r>
+    </w:p>
+    <w:p>
+      <w:pPr>
+        <w:spacing w:before="360"/>
+        <w:outlineLvl w:val="3"/>
+        <w:rPr>
+          <w:rFonts w:ascii="Segoe UI" w:eastAsia="Times New Roman" w:hAnsi="Segoe UI" w:cs="Segoe UI"/>
+          <w:b/>
+          <w:bCs/>
+          <w:spacing w:val="-1"/>
+          <w:sz w:val="27"/>
+          <w:szCs w:val="27"/>
+          <w:lang w:eastAsia="pt-PT"/>
+        </w:rPr>
+      </w:pPr>
+      <w:r>
+        <w:rPr>
+          <w:rFonts w:ascii="Segoe UI" w:eastAsia="Times New Roman" w:hAnsi="Segoe UI" w:cs="Segoe UI"/>
+          <w:b/>
+          <w:bCs/>
+          <w:spacing w:val="-1"/>
+          <w:sz w:val="27"/>
+          <w:szCs w:val="27"/>
+          <w:lang w:eastAsia="pt-PT"/>
+        </w:rPr>
+        <w:t>Ator principal</w:t>
+      </w:r>
+    </w:p>
+    <w:p>
+      <w:pPr>
+        <w:spacing w:before="180"/>
+        <w:rPr>
+          <w:rFonts w:ascii="Segoe UI" w:eastAsia="Times New Roman" w:hAnsi="Segoe UI" w:cs="Segoe UI"/>
+          <w:sz w:val="21"/>
+          <w:szCs w:val="21"/>
+          <w:lang w:eastAsia="pt-PT"/>
+        </w:rPr>
+      </w:pPr>
+      <w:r>
+        <w:rPr>
+          <w:rFonts w:ascii="Segoe UI" w:eastAsia="Times New Roman" w:hAnsi="Segoe UI" w:cs="Segoe UI"/>
+          <w:sz w:val="21"/>
+          <w:szCs w:val="21"/>
+          <w:lang w:eastAsia="pt-PT"/>
+        </w:rPr>
+        <w:t>Clube Desportivo</w:t>
+      </w:r>
+    </w:p>
+    <w:p>
+      <w:pPr>
+        <w:spacing w:before="360"/>
+        <w:outlineLvl w:val="3"/>
+        <w:rPr>
+          <w:rFonts w:ascii="Segoe UI" w:eastAsia="Times New Roman" w:hAnsi="Segoe UI" w:cs="Segoe UI"/>
+          <w:b/>
+          <w:bCs/>
+          <w:spacing w:val="-1"/>
+          <w:sz w:val="27"/>
+          <w:szCs w:val="27"/>
+          <w:lang w:eastAsia="pt-PT"/>
+        </w:rPr>
+      </w:pPr>
+      <w:r>
+        <w:rPr>
+          <w:rFonts w:ascii="Segoe UI" w:eastAsia="Times New Roman" w:hAnsi="Segoe UI" w:cs="Segoe UI"/>
+          <w:b/>
+          <w:bCs/>
+          <w:spacing w:val="-1"/>
+          <w:sz w:val="27"/>
+          <w:szCs w:val="27"/>
+          <w:lang w:eastAsia="pt-PT"/>
+        </w:rPr>
+        <w:t>Partes interessadas e seus interesses</w:t>
+      </w:r>
+    </w:p>
+    <w:p>
+      <w:pPr>
+        <w:numPr>
+          <w:ilvl w:val="0"/>
+          <w:numId w:val="1"/>
+        </w:numPr>
+        <w:spacing w:before="100" w:beforeAutospacing="1" w:after="100" w:afterAutospacing="1"/>
+        <w:rPr>
+          <w:rFonts w:ascii="Segoe UI" w:eastAsia="Times New Roman" w:hAnsi="Segoe UI" w:cs="Segoe UI"/>
+          <w:sz w:val="21"/>
+          <w:szCs w:val="21"/>
+          <w:lang w:eastAsia="pt-PT"/>
+        </w:rPr>
+      </w:pPr>
+      <w:r>
+        <w:rPr>
+          <w:rFonts w:ascii="Segoe UI" w:eastAsia="Times New Roman" w:hAnsi="Segoe UI" w:cs="Segoe UI"/>
+          <w:b/>
+          <w:bCs/>
+          <w:sz w:val="21"/>
+          <w:szCs w:val="21"/>
+          <w:lang w:eastAsia="pt-PT"/>
+        </w:rPr>
+        <w:t>Clube desportivo</w:t>
+      </w:r>
+      <w:r>
+        <w:rPr>
+          <w:rFonts w:ascii="Segoe UI" w:eastAsia="Times New Roman" w:hAnsi="Segoe UI" w:cs="Segoe UI"/>
+          <w:b/>
+          <w:bCs/>
+          <w:sz w:val="21"/>
+          <w:szCs w:val="21"/>
+          <w:lang w:eastAsia="pt-PT"/>
+        </w:rPr>
+        <w:t>:</w:t>
+      </w:r>
+      <w:r>
+        <w:rPr>
+          <w:rFonts w:ascii="Segoe UI" w:eastAsia="Times New Roman" w:hAnsi="Segoe UI" w:cs="Segoe UI"/>
+          <w:sz w:val="21"/>
+          <w:szCs w:val="21"/>
+          <w:lang w:eastAsia="pt-PT"/>
+        </w:rPr>
+        <w:t> </w:t>
+      </w:r>
+      <w:r>
+        <w:rPr>
+          <w:rFonts w:ascii="Segoe UI" w:eastAsia="Times New Roman" w:hAnsi="Segoe UI" w:cs="Segoe UI"/>
+          <w:sz w:val="21"/>
+          <w:szCs w:val="21"/>
+          <w:lang w:eastAsia="pt-PT"/>
+        </w:rPr>
+        <w:t>pretende obter a Frequência Cardíaca Máxima de um determinado atleta.</w:t>
+      </w:r>
+    </w:p>
+    <w:p>
+      <w:pPr>
+        <w:numPr>
+          <w:ilvl w:val="0"/>
+          <w:numId w:val="1"/>
+        </w:numPr>
         <w:spacing w:before="60" w:after="100" w:afterAutospacing="1"/>
         <w:rPr>
           <w:rFonts w:ascii="Segoe UI" w:eastAsia="Times New Roman" w:hAnsi="Segoe UI" w:cs="Segoe UI"/>
@@ -4720,51 +4924,1966 @@
       <w:r>
         <w:rPr>
           <w:rFonts w:ascii="Segoe UI" w:eastAsia="Times New Roman" w:hAnsi="Segoe UI" w:cs="Segoe UI"/>
-          <w:sz w:val="21"/>
-          <w:szCs w:val="21"/>
+          <w:b/>
+          <w:bCs/>
+          <w:sz w:val="21"/>
+          <w:szCs w:val="21"/>
+          <w:lang w:eastAsia="pt-PT"/>
+        </w:rPr>
+        <w:t>Atleta</w:t>
+      </w:r>
+      <w:r>
+        <w:rPr>
+          <w:rFonts w:ascii="Segoe UI" w:eastAsia="Times New Roman" w:hAnsi="Segoe UI" w:cs="Segoe UI"/>
+          <w:b/>
+          <w:bCs/>
+          <w:sz w:val="21"/>
+          <w:szCs w:val="21"/>
+          <w:lang w:eastAsia="pt-PT"/>
+        </w:rPr>
+        <w:t>:</w:t>
+      </w:r>
+      <w:r>
+        <w:rPr>
+          <w:rFonts w:ascii="Segoe UI" w:eastAsia="Times New Roman" w:hAnsi="Segoe UI" w:cs="Segoe UI"/>
+          <w:sz w:val="21"/>
+          <w:szCs w:val="21"/>
+          <w:lang w:eastAsia="pt-PT"/>
+        </w:rPr>
+        <w:t> </w:t>
+      </w:r>
+      <w:r>
+        <w:rPr>
+          <w:rFonts w:ascii="Segoe UI" w:eastAsia="Times New Roman" w:hAnsi="Segoe UI" w:cs="Segoe UI"/>
+          <w:sz w:val="21"/>
+          <w:szCs w:val="21"/>
+          <w:lang w:eastAsia="pt-PT"/>
+        </w:rPr>
+        <w:t>pretende ter conhecimento da sua Frequência Cardíaca Máxima.</w:t>
+      </w:r>
+    </w:p>
+    <w:p>
+      <w:pPr>
+        <w:spacing w:before="360"/>
+        <w:outlineLvl w:val="3"/>
+        <w:rPr>
+          <w:rFonts w:ascii="Segoe UI" w:eastAsia="Times New Roman" w:hAnsi="Segoe UI" w:cs="Segoe UI"/>
+          <w:b/>
+          <w:bCs/>
+          <w:spacing w:val="-1"/>
+          <w:sz w:val="27"/>
+          <w:szCs w:val="27"/>
+          <w:lang w:eastAsia="pt-PT"/>
+        </w:rPr>
+      </w:pPr>
+      <w:r>
+        <w:rPr>
+          <w:rFonts w:ascii="Segoe UI" w:eastAsia="Times New Roman" w:hAnsi="Segoe UI" w:cs="Segoe UI"/>
+          <w:b/>
+          <w:bCs/>
+          <w:spacing w:val="-1"/>
+          <w:sz w:val="27"/>
+          <w:szCs w:val="27"/>
+          <w:lang w:eastAsia="pt-PT"/>
+        </w:rPr>
+        <w:t>Pré-condições</w:t>
+      </w:r>
+    </w:p>
+    <w:p>
+      <w:pPr>
+        <w:spacing w:before="180"/>
+        <w:rPr>
+          <w:rFonts w:ascii="Segoe UI" w:eastAsia="Times New Roman" w:hAnsi="Segoe UI" w:cs="Segoe UI"/>
+          <w:sz w:val="21"/>
+          <w:szCs w:val="21"/>
+          <w:lang w:eastAsia="pt-PT"/>
+        </w:rPr>
+      </w:pPr>
+      <w:r>
+        <w:rPr>
+          <w:rFonts w:ascii="Segoe UI" w:eastAsia="Times New Roman" w:hAnsi="Segoe UI" w:cs="Segoe UI"/>
+          <w:sz w:val="21"/>
+          <w:szCs w:val="21"/>
+          <w:lang w:eastAsia="pt-PT"/>
+        </w:rPr>
+        <w:t>n/a</w:t>
+      </w:r>
+    </w:p>
+    <w:p>
+      <w:pPr>
+        <w:spacing w:before="360"/>
+        <w:outlineLvl w:val="3"/>
+        <w:rPr>
+          <w:rFonts w:ascii="Segoe UI" w:eastAsia="Times New Roman" w:hAnsi="Segoe UI" w:cs="Segoe UI"/>
+          <w:b/>
+          <w:bCs/>
+          <w:spacing w:val="-1"/>
+          <w:sz w:val="27"/>
+          <w:szCs w:val="27"/>
+          <w:lang w:eastAsia="pt-PT"/>
+        </w:rPr>
+      </w:pPr>
+      <w:r>
+        <w:rPr>
+          <w:rFonts w:ascii="Segoe UI" w:eastAsia="Times New Roman" w:hAnsi="Segoe UI" w:cs="Segoe UI"/>
+          <w:b/>
+          <w:bCs/>
+          <w:spacing w:val="-1"/>
+          <w:sz w:val="27"/>
+          <w:szCs w:val="27"/>
+          <w:lang w:eastAsia="pt-PT"/>
+        </w:rPr>
+        <w:t>Pós-condições</w:t>
+      </w:r>
+    </w:p>
+    <w:p>
+      <w:pPr>
+        <w:spacing w:before="180"/>
+        <w:rPr>
+          <w:rFonts w:ascii="Segoe UI" w:eastAsia="Times New Roman" w:hAnsi="Segoe UI" w:cs="Segoe UI"/>
+          <w:sz w:val="21"/>
+          <w:szCs w:val="21"/>
+          <w:lang w:eastAsia="pt-PT"/>
+        </w:rPr>
+      </w:pPr>
+      <w:r>
+        <w:rPr>
+          <w:rFonts w:ascii="Segoe UI" w:eastAsia="Times New Roman" w:hAnsi="Segoe UI" w:cs="Segoe UI"/>
+          <w:sz w:val="21"/>
+          <w:szCs w:val="21"/>
+          <w:lang w:eastAsia="pt-PT"/>
+        </w:rPr>
+        <w:t>n/a</w:t>
+      </w:r>
+    </w:p>
+    <w:p>
+      <w:pPr>
+        <w:spacing w:before="360"/>
+        <w:outlineLvl w:val="3"/>
+        <w:rPr>
+          <w:rFonts w:ascii="Segoe UI" w:eastAsia="Times New Roman" w:hAnsi="Segoe UI" w:cs="Segoe UI"/>
+          <w:b/>
+          <w:bCs/>
+          <w:spacing w:val="-1"/>
+          <w:sz w:val="27"/>
+          <w:szCs w:val="27"/>
+          <w:lang w:eastAsia="pt-PT"/>
+        </w:rPr>
+      </w:pPr>
+      <w:r>
+        <w:rPr>
+          <w:rFonts w:ascii="Segoe UI" w:eastAsia="Times New Roman" w:hAnsi="Segoe UI" w:cs="Segoe UI"/>
+          <w:b/>
+          <w:bCs/>
+          <w:spacing w:val="-1"/>
+          <w:sz w:val="27"/>
+          <w:szCs w:val="27"/>
+          <w:lang w:eastAsia="pt-PT"/>
+        </w:rPr>
+        <w:lastRenderedPageBreak/>
+        <w:t>Cenário de sucesso principal (ou fluxo básico)</w:t>
+      </w:r>
+    </w:p>
+    <w:p>
+      <w:pPr>
+        <w:numPr>
+          <w:ilvl w:val="0"/>
+          <w:numId w:val="12"/>
+        </w:numPr>
+        <w:spacing w:before="100" w:beforeAutospacing="1" w:after="100" w:afterAutospacing="1"/>
+        <w:rPr>
+          <w:rFonts w:ascii="Segoe UI" w:eastAsia="Times New Roman" w:hAnsi="Segoe UI" w:cs="Segoe UI"/>
+          <w:sz w:val="21"/>
+          <w:szCs w:val="21"/>
+          <w:lang w:eastAsia="pt-PT"/>
+        </w:rPr>
+      </w:pPr>
+      <w:r>
+        <w:rPr>
+          <w:rFonts w:ascii="Segoe UI" w:eastAsia="Times New Roman" w:hAnsi="Segoe UI" w:cs="Segoe UI"/>
+          <w:sz w:val="21"/>
+          <w:szCs w:val="21"/>
+          <w:lang w:eastAsia="pt-PT"/>
+        </w:rPr>
+        <w:t xml:space="preserve">O clube desportivo inicia </w:t>
+      </w:r>
+      <w:r>
+        <w:rPr>
+          <w:rFonts w:ascii="Segoe UI" w:eastAsia="Times New Roman" w:hAnsi="Segoe UI" w:cs="Segoe UI"/>
+          <w:sz w:val="21"/>
+          <w:szCs w:val="21"/>
+          <w:lang w:eastAsia="pt-PT"/>
+        </w:rPr>
+        <w:t>o processo de obter a FCM de um atleta.</w:t>
+      </w:r>
+    </w:p>
+    <w:p>
+      <w:pPr>
+        <w:numPr>
+          <w:ilvl w:val="0"/>
+          <w:numId w:val="12"/>
+        </w:numPr>
+        <w:spacing w:before="60" w:after="100" w:afterAutospacing="1"/>
+        <w:rPr>
+          <w:rFonts w:ascii="Segoe UI" w:eastAsia="Times New Roman" w:hAnsi="Segoe UI" w:cs="Segoe UI"/>
+          <w:sz w:val="21"/>
+          <w:szCs w:val="21"/>
+          <w:lang w:eastAsia="pt-PT"/>
+        </w:rPr>
+      </w:pPr>
+      <w:r>
+        <w:rPr>
+          <w:rFonts w:ascii="Segoe UI" w:eastAsia="Times New Roman" w:hAnsi="Segoe UI" w:cs="Segoe UI"/>
+          <w:sz w:val="21"/>
+          <w:szCs w:val="21"/>
+          <w:lang w:eastAsia="pt-PT"/>
+        </w:rPr>
+        <w:t>O sistema mostra uma lista de atletas registados.</w:t>
+      </w:r>
+    </w:p>
+    <w:p>
+      <w:pPr>
+        <w:numPr>
+          <w:ilvl w:val="0"/>
+          <w:numId w:val="12"/>
+        </w:numPr>
+        <w:spacing w:before="60" w:after="100" w:afterAutospacing="1"/>
+        <w:rPr>
+          <w:rFonts w:ascii="Segoe UI" w:eastAsia="Times New Roman" w:hAnsi="Segoe UI" w:cs="Segoe UI"/>
+          <w:sz w:val="21"/>
+          <w:szCs w:val="21"/>
+          <w:lang w:eastAsia="pt-PT"/>
+        </w:rPr>
+      </w:pPr>
+      <w:r>
+        <w:rPr>
+          <w:rFonts w:ascii="Segoe UI" w:eastAsia="Times New Roman" w:hAnsi="Segoe UI" w:cs="Segoe UI"/>
+          <w:sz w:val="21"/>
+          <w:szCs w:val="21"/>
+          <w:lang w:eastAsia="pt-PT"/>
+        </w:rPr>
+        <w:t>O clube seleciona um dos atletas da lista.</w:t>
+      </w:r>
+    </w:p>
+    <w:p>
+      <w:pPr>
+        <w:numPr>
+          <w:ilvl w:val="0"/>
+          <w:numId w:val="12"/>
+        </w:numPr>
+        <w:spacing w:before="60" w:after="100" w:afterAutospacing="1"/>
+        <w:rPr>
+          <w:rFonts w:ascii="Segoe UI" w:eastAsia="Times New Roman" w:hAnsi="Segoe UI" w:cs="Segoe UI"/>
+          <w:sz w:val="21"/>
+          <w:szCs w:val="21"/>
+          <w:lang w:eastAsia="pt-PT"/>
+        </w:rPr>
+      </w:pPr>
+      <w:r>
+        <w:rPr>
+          <w:rFonts w:ascii="Segoe UI" w:eastAsia="Times New Roman" w:hAnsi="Segoe UI" w:cs="Segoe UI"/>
+          <w:sz w:val="21"/>
+          <w:szCs w:val="21"/>
+          <w:lang w:eastAsia="pt-PT"/>
+        </w:rPr>
+        <w:t>O sistema calcula e mostra a FCM do atleta escolhido.</w:t>
+      </w:r>
+    </w:p>
+    <w:p>
+      <w:pPr>
+        <w:spacing w:before="360"/>
+        <w:outlineLvl w:val="3"/>
+        <w:rPr>
+          <w:rFonts w:ascii="Segoe UI" w:eastAsia="Times New Roman" w:hAnsi="Segoe UI" w:cs="Segoe UI"/>
+          <w:b/>
+          <w:bCs/>
+          <w:spacing w:val="-1"/>
+          <w:sz w:val="27"/>
+          <w:szCs w:val="27"/>
+          <w:lang w:eastAsia="pt-PT"/>
+        </w:rPr>
+      </w:pPr>
+      <w:r>
+        <w:rPr>
+          <w:rFonts w:ascii="Segoe UI" w:eastAsia="Times New Roman" w:hAnsi="Segoe UI" w:cs="Segoe UI"/>
+          <w:b/>
+          <w:bCs/>
+          <w:spacing w:val="-1"/>
+          <w:sz w:val="27"/>
+          <w:szCs w:val="27"/>
+          <w:lang w:eastAsia="pt-PT"/>
+        </w:rPr>
+        <w:t>Extensões (ou fluxos alternativos)</w:t>
+      </w:r>
+    </w:p>
+    <w:p>
+      <w:pPr>
+        <w:spacing w:before="180"/>
+        <w:rPr>
+          <w:rFonts w:ascii="Segoe UI" w:eastAsia="Times New Roman" w:hAnsi="Segoe UI" w:cs="Segoe UI"/>
+          <w:sz w:val="21"/>
+          <w:szCs w:val="21"/>
+          <w:lang w:eastAsia="pt-PT"/>
+        </w:rPr>
+      </w:pPr>
+      <w:r>
+        <w:rPr>
+          <w:rFonts w:ascii="Segoe UI" w:eastAsia="Times New Roman" w:hAnsi="Segoe UI" w:cs="Segoe UI"/>
+          <w:sz w:val="21"/>
+          <w:szCs w:val="21"/>
+          <w:lang w:eastAsia="pt-PT"/>
+        </w:rPr>
+        <w:t xml:space="preserve">*a. </w:t>
+      </w:r>
+      <w:r>
+        <w:rPr>
+          <w:rFonts w:ascii="Segoe UI" w:eastAsia="Times New Roman" w:hAnsi="Segoe UI" w:cs="Segoe UI"/>
+          <w:sz w:val="21"/>
+          <w:szCs w:val="21"/>
+          <w:lang w:eastAsia="pt-PT"/>
+        </w:rPr>
+        <w:t>O clube desportivo solicita o cancelamento d</w:t>
+      </w:r>
+      <w:r>
+        <w:rPr>
+          <w:rFonts w:ascii="Segoe UI" w:eastAsia="Times New Roman" w:hAnsi="Segoe UI" w:cs="Segoe UI"/>
+          <w:sz w:val="21"/>
+          <w:szCs w:val="21"/>
+          <w:lang w:eastAsia="pt-PT"/>
+        </w:rPr>
+        <w:t>a obtenção da FCM de um atleta.</w:t>
+      </w:r>
+      <w:r>
+        <w:rPr>
+          <w:rFonts w:ascii="Segoe UI" w:eastAsia="Times New Roman" w:hAnsi="Segoe UI" w:cs="Segoe UI"/>
+          <w:sz w:val="21"/>
+          <w:szCs w:val="21"/>
+          <w:lang w:eastAsia="pt-PT"/>
+        </w:rPr>
+        <w:t xml:space="preserve"> O caso de uso termina.</w:t>
+      </w:r>
+    </w:p>
+    <w:p>
+      <w:pPr>
+        <w:spacing w:before="180"/>
+        <w:rPr>
+          <w:rFonts w:ascii="Segoe UI" w:eastAsia="Times New Roman" w:hAnsi="Segoe UI" w:cs="Segoe UI"/>
+          <w:sz w:val="21"/>
+          <w:szCs w:val="21"/>
+          <w:lang w:eastAsia="pt-PT"/>
+        </w:rPr>
+      </w:pPr>
+      <w:r>
+        <w:rPr>
+          <w:rFonts w:ascii="Segoe UI" w:eastAsia="Times New Roman" w:hAnsi="Segoe UI" w:cs="Segoe UI"/>
+          <w:sz w:val="21"/>
+          <w:szCs w:val="21"/>
+          <w:lang w:eastAsia="pt-PT"/>
+        </w:rPr>
+        <w:t>4</w:t>
+      </w:r>
+      <w:r>
+        <w:rPr>
+          <w:rFonts w:ascii="Segoe UI" w:eastAsia="Times New Roman" w:hAnsi="Segoe UI" w:cs="Segoe UI"/>
+          <w:sz w:val="21"/>
+          <w:szCs w:val="21"/>
+          <w:lang w:eastAsia="pt-PT"/>
+        </w:rPr>
+        <w:t xml:space="preserve">a. </w:t>
+      </w:r>
+      <w:r>
+        <w:rPr>
+          <w:rFonts w:ascii="Segoe UI" w:eastAsia="Times New Roman" w:hAnsi="Segoe UI" w:cs="Segoe UI"/>
+          <w:sz w:val="21"/>
+          <w:szCs w:val="21"/>
+          <w:lang w:eastAsia="pt-PT"/>
+        </w:rPr>
+        <w:t>Dados mínimos obrigatórios em falta.</w:t>
+      </w:r>
+    </w:p>
+    <w:p>
+      <w:pPr>
+        <w:numPr>
+          <w:ilvl w:val="0"/>
+          <w:numId w:val="13"/>
+        </w:numPr>
+        <w:spacing w:before="100" w:beforeAutospacing="1" w:after="100" w:afterAutospacing="1"/>
+        <w:rPr>
+          <w:rFonts w:ascii="Segoe UI" w:eastAsia="Times New Roman" w:hAnsi="Segoe UI" w:cs="Segoe UI"/>
+          <w:sz w:val="21"/>
+          <w:szCs w:val="21"/>
+          <w:lang w:eastAsia="pt-PT"/>
+        </w:rPr>
+      </w:pPr>
+      <w:r>
+        <w:rPr>
+          <w:rFonts w:ascii="Segoe UI" w:eastAsia="Times New Roman" w:hAnsi="Segoe UI" w:cs="Segoe UI"/>
+          <w:sz w:val="21"/>
+          <w:szCs w:val="21"/>
+          <w:lang w:eastAsia="pt-PT"/>
+        </w:rPr>
+        <w:t>O sistema informa quais os dados em falta.</w:t>
+      </w:r>
+    </w:p>
+    <w:p>
+      <w:pPr>
+        <w:numPr>
+          <w:ilvl w:val="0"/>
+          <w:numId w:val="13"/>
+        </w:numPr>
+        <w:spacing w:before="120"/>
+        <w:rPr>
+          <w:rFonts w:ascii="Segoe UI" w:eastAsia="Times New Roman" w:hAnsi="Segoe UI" w:cs="Segoe UI"/>
+          <w:sz w:val="21"/>
+          <w:szCs w:val="21"/>
+          <w:lang w:eastAsia="pt-PT"/>
+        </w:rPr>
+      </w:pPr>
+      <w:r>
+        <w:rPr>
+          <w:rFonts w:ascii="Segoe UI" w:eastAsia="Times New Roman" w:hAnsi="Segoe UI" w:cs="Segoe UI"/>
+          <w:sz w:val="21"/>
+          <w:szCs w:val="21"/>
+          <w:lang w:eastAsia="pt-PT"/>
+        </w:rPr>
+        <w:t>O sistema permite a introdução dos dados em falta</w:t>
+      </w:r>
+      <w:r>
+        <w:rPr>
+          <w:rFonts w:ascii="Segoe UI" w:eastAsia="Times New Roman" w:hAnsi="Segoe UI" w:cs="Segoe UI"/>
+          <w:sz w:val="21"/>
+          <w:szCs w:val="21"/>
+          <w:lang w:eastAsia="pt-PT"/>
+        </w:rPr>
+        <w:t xml:space="preserve"> (passo </w:t>
+      </w:r>
+      <w:r>
+        <w:rPr>
+          <w:rFonts w:ascii="Segoe UI" w:eastAsia="Times New Roman" w:hAnsi="Segoe UI" w:cs="Segoe UI"/>
+          <w:sz w:val="21"/>
+          <w:szCs w:val="21"/>
+          <w:lang w:eastAsia="pt-PT"/>
+        </w:rPr>
+        <w:t>2</w:t>
+      </w:r>
+      <w:r>
+        <w:rPr>
+          <w:rFonts w:ascii="Segoe UI" w:eastAsia="Times New Roman" w:hAnsi="Segoe UI" w:cs="Segoe UI"/>
+          <w:sz w:val="21"/>
+          <w:szCs w:val="21"/>
+          <w:lang w:eastAsia="pt-PT"/>
+        </w:rPr>
+        <w:t>).</w:t>
+      </w:r>
+    </w:p>
+    <w:p>
+      <w:pPr>
+        <w:ind w:left="720"/>
+        <w:rPr>
+          <w:rFonts w:ascii="Segoe UI" w:eastAsia="Times New Roman" w:hAnsi="Segoe UI" w:cs="Segoe UI"/>
+          <w:sz w:val="21"/>
+          <w:szCs w:val="21"/>
+          <w:lang w:eastAsia="pt-PT"/>
+        </w:rPr>
+      </w:pPr>
+      <w:r>
+        <w:rPr>
+          <w:rFonts w:ascii="Segoe UI" w:eastAsia="Times New Roman" w:hAnsi="Segoe UI" w:cs="Segoe UI"/>
+          <w:sz w:val="21"/>
+          <w:szCs w:val="21"/>
+          <w:lang w:eastAsia="pt-PT"/>
+        </w:rPr>
+        <w:t xml:space="preserve">2a. O </w:t>
+      </w:r>
+      <w:r>
+        <w:rPr>
+          <w:rFonts w:ascii="Segoe UI" w:eastAsia="Times New Roman" w:hAnsi="Segoe UI" w:cs="Segoe UI"/>
+          <w:sz w:val="21"/>
+          <w:szCs w:val="21"/>
+          <w:lang w:eastAsia="pt-PT"/>
+        </w:rPr>
+        <w:t>clube</w:t>
+      </w:r>
+      <w:r>
+        <w:rPr>
+          <w:rFonts w:ascii="Segoe UI" w:eastAsia="Times New Roman" w:hAnsi="Segoe UI" w:cs="Segoe UI"/>
+          <w:sz w:val="21"/>
+          <w:szCs w:val="21"/>
+          <w:lang w:eastAsia="pt-PT"/>
+        </w:rPr>
+        <w:t xml:space="preserve"> </w:t>
+      </w:r>
+      <w:r>
+        <w:rPr>
+          <w:rFonts w:ascii="Segoe UI" w:eastAsia="Times New Roman" w:hAnsi="Segoe UI" w:cs="Segoe UI"/>
+          <w:sz w:val="21"/>
+          <w:szCs w:val="21"/>
+          <w:lang w:eastAsia="pt-PT"/>
+        </w:rPr>
+        <w:t>não altera os dados</w:t>
+      </w:r>
+      <w:r>
+        <w:rPr>
+          <w:rFonts w:ascii="Segoe UI" w:eastAsia="Times New Roman" w:hAnsi="Segoe UI" w:cs="Segoe UI"/>
+          <w:sz w:val="21"/>
+          <w:szCs w:val="21"/>
+          <w:lang w:eastAsia="pt-PT"/>
+        </w:rPr>
+        <w:t>. O caso de uso termina.</w:t>
+      </w:r>
+    </w:p>
+    <w:p>
+      <w:pPr>
+        <w:spacing w:before="360"/>
+        <w:outlineLvl w:val="3"/>
+        <w:rPr>
+          <w:rFonts w:ascii="Segoe UI" w:eastAsia="Times New Roman" w:hAnsi="Segoe UI" w:cs="Segoe UI"/>
+          <w:b/>
+          <w:bCs/>
+          <w:spacing w:val="-1"/>
+          <w:sz w:val="27"/>
+          <w:szCs w:val="27"/>
+          <w:lang w:eastAsia="pt-PT"/>
+        </w:rPr>
+      </w:pPr>
+      <w:r>
+        <w:rPr>
+          <w:rFonts w:ascii="Segoe UI" w:eastAsia="Times New Roman" w:hAnsi="Segoe UI" w:cs="Segoe UI"/>
+          <w:b/>
+          <w:bCs/>
+          <w:spacing w:val="-1"/>
+          <w:sz w:val="27"/>
+          <w:szCs w:val="27"/>
+          <w:lang w:eastAsia="pt-PT"/>
+        </w:rPr>
+        <w:t>Requisitos especiais</w:t>
+      </w:r>
+    </w:p>
+    <w:p>
+      <w:pPr>
+        <w:spacing w:before="180"/>
+        <w:rPr>
+          <w:rFonts w:ascii="Segoe UI" w:eastAsia="Times New Roman" w:hAnsi="Segoe UI" w:cs="Segoe UI"/>
+          <w:sz w:val="21"/>
+          <w:szCs w:val="21"/>
+          <w:lang w:eastAsia="pt-PT"/>
+        </w:rPr>
+      </w:pPr>
+      <w:r>
+        <w:rPr>
+          <w:rFonts w:ascii="Segoe UI" w:eastAsia="Times New Roman" w:hAnsi="Segoe UI" w:cs="Segoe UI"/>
+          <w:sz w:val="21"/>
+          <w:szCs w:val="21"/>
+          <w:lang w:eastAsia="pt-PT"/>
+        </w:rPr>
+        <w:t>n/a</w:t>
+      </w:r>
+    </w:p>
+    <w:p>
+      <w:pPr>
+        <w:spacing w:before="360"/>
+        <w:outlineLvl w:val="3"/>
+        <w:rPr>
+          <w:rFonts w:ascii="Segoe UI" w:eastAsia="Times New Roman" w:hAnsi="Segoe UI" w:cs="Segoe UI"/>
+          <w:b/>
+          <w:bCs/>
+          <w:spacing w:val="-1"/>
+          <w:sz w:val="27"/>
+          <w:szCs w:val="27"/>
+          <w:lang w:eastAsia="pt-PT"/>
+        </w:rPr>
+      </w:pPr>
+      <w:r>
+        <w:rPr>
+          <w:rFonts w:ascii="Segoe UI" w:eastAsia="Times New Roman" w:hAnsi="Segoe UI" w:cs="Segoe UI"/>
+          <w:b/>
+          <w:bCs/>
+          <w:spacing w:val="-1"/>
+          <w:sz w:val="27"/>
+          <w:szCs w:val="27"/>
+          <w:lang w:eastAsia="pt-PT"/>
+        </w:rPr>
+        <w:t>Lista de Variações de Tecnologias e Dados</w:t>
+      </w:r>
+    </w:p>
+    <w:p>
+      <w:pPr>
+        <w:spacing w:before="180"/>
+        <w:rPr>
+          <w:rFonts w:ascii="Segoe UI" w:eastAsia="Times New Roman" w:hAnsi="Segoe UI" w:cs="Segoe UI"/>
+          <w:sz w:val="21"/>
+          <w:szCs w:val="21"/>
+          <w:lang w:eastAsia="pt-PT"/>
+        </w:rPr>
+      </w:pPr>
+      <w:r>
+        <w:rPr>
+          <w:rFonts w:ascii="Segoe UI" w:eastAsia="Times New Roman" w:hAnsi="Segoe UI" w:cs="Segoe UI"/>
+          <w:sz w:val="21"/>
+          <w:szCs w:val="21"/>
+          <w:lang w:eastAsia="pt-PT"/>
+        </w:rPr>
+        <w:t>n/a</w:t>
+      </w:r>
+    </w:p>
+    <w:p>
+      <w:pPr>
+        <w:spacing w:before="360"/>
+        <w:outlineLvl w:val="3"/>
+        <w:rPr>
+          <w:rFonts w:ascii="Segoe UI" w:eastAsia="Times New Roman" w:hAnsi="Segoe UI" w:cs="Segoe UI"/>
+          <w:b/>
+          <w:bCs/>
+          <w:spacing w:val="-1"/>
+          <w:sz w:val="27"/>
+          <w:szCs w:val="27"/>
+          <w:lang w:eastAsia="pt-PT"/>
+        </w:rPr>
+      </w:pPr>
+      <w:r>
+        <w:rPr>
+          <w:rFonts w:ascii="Segoe UI" w:eastAsia="Times New Roman" w:hAnsi="Segoe UI" w:cs="Segoe UI"/>
+          <w:b/>
+          <w:bCs/>
+          <w:spacing w:val="-1"/>
+          <w:sz w:val="27"/>
+          <w:szCs w:val="27"/>
+          <w:lang w:eastAsia="pt-PT"/>
+        </w:rPr>
+        <w:t>Frequência de Ocorrência</w:t>
+      </w:r>
+    </w:p>
+    <w:p>
+      <w:pPr>
+        <w:spacing w:before="180"/>
+        <w:rPr>
+          <w:rFonts w:ascii="Segoe UI" w:eastAsia="Times New Roman" w:hAnsi="Segoe UI" w:cs="Segoe UI"/>
+          <w:sz w:val="21"/>
+          <w:szCs w:val="21"/>
+          <w:lang w:eastAsia="pt-PT"/>
+        </w:rPr>
+      </w:pPr>
+      <w:r>
+        <w:rPr>
+          <w:rFonts w:ascii="Segoe UI" w:eastAsia="Times New Roman" w:hAnsi="Segoe UI" w:cs="Segoe UI"/>
+          <w:sz w:val="21"/>
+          <w:szCs w:val="21"/>
+          <w:lang w:eastAsia="pt-PT"/>
+        </w:rPr>
+        <w:t>n/a</w:t>
+      </w:r>
+    </w:p>
+    <w:p>
+      <w:pPr>
+        <w:spacing w:before="360"/>
+        <w:outlineLvl w:val="3"/>
+        <w:rPr>
+          <w:rFonts w:ascii="Segoe UI" w:eastAsia="Times New Roman" w:hAnsi="Segoe UI" w:cs="Segoe UI"/>
+          <w:b/>
+          <w:bCs/>
+          <w:spacing w:val="-1"/>
+          <w:sz w:val="27"/>
+          <w:szCs w:val="27"/>
+          <w:lang w:eastAsia="pt-PT"/>
+        </w:rPr>
+      </w:pPr>
+      <w:r>
+        <w:rPr>
+          <w:rFonts w:ascii="Segoe UI" w:eastAsia="Times New Roman" w:hAnsi="Segoe UI" w:cs="Segoe UI"/>
+          <w:b/>
+          <w:bCs/>
+          <w:spacing w:val="-1"/>
+          <w:sz w:val="27"/>
+          <w:szCs w:val="27"/>
+          <w:lang w:eastAsia="pt-PT"/>
+        </w:rPr>
+        <w:t>Questões em aberto</w:t>
+      </w:r>
+    </w:p>
+    <w:p>
+      <w:pPr>
+        <w:numPr>
+          <w:ilvl w:val="0"/>
+          <w:numId w:val="6"/>
+        </w:numPr>
+        <w:spacing w:before="60" w:after="100" w:afterAutospacing="1"/>
+        <w:rPr>
+          <w:rFonts w:ascii="Segoe UI" w:eastAsia="Times New Roman" w:hAnsi="Segoe UI" w:cs="Segoe UI"/>
+          <w:sz w:val="21"/>
+          <w:szCs w:val="21"/>
+          <w:lang w:eastAsia="pt-PT"/>
+        </w:rPr>
+      </w:pPr>
+      <w:r>
+        <w:rPr>
+          <w:rFonts w:ascii="Segoe UI" w:eastAsia="Times New Roman" w:hAnsi="Segoe UI" w:cs="Segoe UI"/>
+          <w:sz w:val="21"/>
+          <w:szCs w:val="21"/>
+          <w:lang w:eastAsia="pt-PT"/>
+        </w:rPr>
+        <w:t>Existem outros dados que são necessários?</w:t>
+      </w:r>
+    </w:p>
+    <w:p>
+      <w:pPr>
+        <w:numPr>
+          <w:ilvl w:val="0"/>
+          <w:numId w:val="6"/>
+        </w:numPr>
+        <w:spacing w:before="60" w:after="100" w:afterAutospacing="1"/>
+        <w:rPr>
+          <w:rFonts w:ascii="Segoe UI" w:eastAsia="Times New Roman" w:hAnsi="Segoe UI" w:cs="Segoe UI"/>
+          <w:sz w:val="21"/>
+          <w:szCs w:val="21"/>
+          <w:lang w:eastAsia="pt-PT"/>
+        </w:rPr>
+      </w:pPr>
+      <w:r>
+        <w:rPr>
+          <w:rFonts w:ascii="Segoe UI" w:eastAsia="Times New Roman" w:hAnsi="Segoe UI" w:cs="Segoe UI"/>
+          <w:sz w:val="21"/>
+          <w:szCs w:val="21"/>
+          <w:lang w:eastAsia="pt-PT"/>
+        </w:rPr>
+        <w:t>Todos os dados são obrigatórios?</w:t>
+      </w:r>
+    </w:p>
+    <w:p>
+      <w:pPr>
+        <w:spacing w:before="600"/>
+        <w:outlineLvl w:val="1"/>
+        <w:rPr>
+          <w:rFonts w:ascii="Segoe UI" w:eastAsia="Times New Roman" w:hAnsi="Segoe UI" w:cs="Segoe UI"/>
+          <w:b/>
+          <w:bCs/>
+          <w:spacing w:val="-2"/>
+          <w:sz w:val="27"/>
+          <w:szCs w:val="27"/>
+          <w:lang w:eastAsia="pt-PT"/>
+        </w:rPr>
+      </w:pPr>
+      <w:r>
+        <w:rPr>
+          <w:rFonts w:ascii="Segoe UI" w:eastAsia="Times New Roman" w:hAnsi="Segoe UI" w:cs="Segoe UI"/>
+          <w:b/>
+          <w:bCs/>
+          <w:spacing w:val="-2"/>
+          <w:sz w:val="27"/>
+          <w:szCs w:val="27"/>
+          <w:lang w:eastAsia="pt-PT"/>
+        </w:rPr>
+        <w:t>SSD</w:t>
+      </w:r>
+    </w:p>
+    <w:p>
+      <w:pPr>
+        <w:spacing w:before="600"/>
+        <w:outlineLvl w:val="1"/>
+        <w:rPr>
+          <w:rFonts w:ascii="Segoe UI" w:eastAsia="Times New Roman" w:hAnsi="Segoe UI" w:cs="Segoe UI"/>
+          <w:b/>
+          <w:bCs/>
+          <w:spacing w:val="-2"/>
+          <w:sz w:val="27"/>
+          <w:szCs w:val="27"/>
+          <w:lang w:eastAsia="pt-PT"/>
+        </w:rPr>
+      </w:pPr>
+      <w:r>
+        <w:rPr>
+          <w:rFonts w:ascii="Segoe UI" w:eastAsia="Times New Roman" w:hAnsi="Segoe UI" w:cs="Segoe UI"/>
+          <w:b/>
+          <w:bCs/>
+          <w:noProof/>
+          <w:spacing w:val="-2"/>
+          <w:sz w:val="27"/>
+          <w:szCs w:val="27"/>
+          <w:lang w:eastAsia="pt-PT"/>
+        </w:rPr>
+        <w:lastRenderedPageBreak/>
+        <w:drawing>
+          <wp:inline distT="0" distB="0" distL="0" distR="0" wp14:anchorId="0EE1C47C" wp14:editId="317D97C9">
+            <wp:extent cx="4476750" cy="2114550"/>
+            <wp:effectExtent l="0" t="0" r="0" b="0"/>
+            <wp:docPr id="6" name="Imagem 6" descr="Uma imagem com texto&#10;&#10;Descrição gerada automaticamente"/>
+            <wp:cNvGraphicFramePr>
+              <a:graphicFrameLocks xmlns:a="http://schemas.openxmlformats.org/drawingml/2006/main" noChangeAspect="1"/>
+            </wp:cNvGraphicFramePr>
+            <a:graphic xmlns:a="http://schemas.openxmlformats.org/drawingml/2006/main">
+              <a:graphicData uri="http://schemas.openxmlformats.org/drawingml/2006/picture">
+                <pic:pic xmlns:pic="http://schemas.openxmlformats.org/drawingml/2006/picture">
+                  <pic:nvPicPr>
+                    <pic:cNvPr id="6" name="UC5 - Calcular FCM.jpg"/>
+                    <pic:cNvPicPr/>
+                  </pic:nvPicPr>
+                  <pic:blipFill>
+                    <a:blip r:embed="rId10">
+                      <a:extLst>
+                        <a:ext uri="{28A0092B-C50C-407E-A947-70E740481C1C}">
+                          <a14:useLocalDpi xmlns:a14="http://schemas.microsoft.com/office/drawing/2010/main" val="0"/>
+                        </a:ext>
+                      </a:extLst>
+                    </a:blip>
+                    <a:stretch>
+                      <a:fillRect/>
+                    </a:stretch>
+                  </pic:blipFill>
+                  <pic:spPr>
+                    <a:xfrm>
+                      <a:off x="0" y="0"/>
+                      <a:ext cx="4476750" cy="2114550"/>
+                    </a:xfrm>
+                    <a:prstGeom prst="rect">
+                      <a:avLst/>
+                    </a:prstGeom>
+                  </pic:spPr>
+                </pic:pic>
+              </a:graphicData>
+            </a:graphic>
+          </wp:inline>
+        </w:drawing>
+      </w:r>
+    </w:p>
+    <w:p>
+      <w:pPr>
+        <w:spacing w:before="60" w:after="100" w:afterAutospacing="1"/>
+        <w:rPr>
+          <w:rFonts w:ascii="Segoe UI" w:eastAsia="Times New Roman" w:hAnsi="Segoe UI" w:cs="Segoe UI"/>
+          <w:sz w:val="21"/>
+          <w:szCs w:val="21"/>
+          <w:lang w:eastAsia="pt-PT"/>
+        </w:rPr>
+      </w:pPr>
+    </w:p>
+    <w:p>
+      <w:pPr>
+        <w:outlineLvl w:val="0"/>
+        <w:rPr>
+          <w:rFonts w:ascii="Segoe UI" w:eastAsia="Times New Roman" w:hAnsi="Segoe UI" w:cs="Segoe UI"/>
+          <w:b/>
+          <w:bCs/>
+          <w:spacing w:val="-2"/>
+          <w:kern w:val="36"/>
+          <w:sz w:val="34"/>
+          <w:szCs w:val="34"/>
+          <w:lang w:eastAsia="pt-PT"/>
+        </w:rPr>
+      </w:pPr>
+      <w:r>
+        <w:rPr>
+          <w:rFonts w:ascii="Segoe UI" w:eastAsia="Times New Roman" w:hAnsi="Segoe UI" w:cs="Segoe UI"/>
+          <w:b/>
+          <w:bCs/>
+          <w:spacing w:val="-2"/>
+          <w:kern w:val="36"/>
+          <w:sz w:val="34"/>
+          <w:szCs w:val="34"/>
+          <w:highlight w:val="yellow"/>
+          <w:lang w:eastAsia="pt-PT"/>
+        </w:rPr>
+        <w:t>UC</w:t>
+      </w:r>
+      <w:r>
+        <w:rPr>
+          <w:rFonts w:ascii="Segoe UI" w:eastAsia="Times New Roman" w:hAnsi="Segoe UI" w:cs="Segoe UI"/>
+          <w:b/>
+          <w:bCs/>
+          <w:spacing w:val="-2"/>
+          <w:kern w:val="36"/>
+          <w:sz w:val="34"/>
+          <w:szCs w:val="34"/>
+          <w:highlight w:val="yellow"/>
+          <w:lang w:eastAsia="pt-PT"/>
+        </w:rPr>
+        <w:t>6</w:t>
+      </w:r>
+      <w:r>
+        <w:rPr>
+          <w:rFonts w:ascii="Segoe UI" w:eastAsia="Times New Roman" w:hAnsi="Segoe UI" w:cs="Segoe UI"/>
+          <w:b/>
+          <w:bCs/>
+          <w:spacing w:val="-2"/>
+          <w:kern w:val="36"/>
+          <w:sz w:val="34"/>
+          <w:szCs w:val="34"/>
+          <w:highlight w:val="yellow"/>
+          <w:lang w:eastAsia="pt-PT"/>
+        </w:rPr>
+        <w:t xml:space="preserve"> – Calcular FC</w:t>
+      </w:r>
+      <w:r>
+        <w:rPr>
+          <w:rFonts w:ascii="Segoe UI" w:eastAsia="Times New Roman" w:hAnsi="Segoe UI" w:cs="Segoe UI"/>
+          <w:b/>
+          <w:bCs/>
+          <w:spacing w:val="-2"/>
+          <w:kern w:val="36"/>
+          <w:sz w:val="34"/>
+          <w:szCs w:val="34"/>
+          <w:highlight w:val="yellow"/>
+          <w:lang w:eastAsia="pt-PT"/>
+        </w:rPr>
+        <w:t>T</w:t>
+      </w:r>
+    </w:p>
+    <w:p>
+      <w:pPr>
+        <w:spacing w:before="360"/>
+        <w:outlineLvl w:val="3"/>
+        <w:rPr>
+          <w:rFonts w:ascii="Segoe UI" w:eastAsia="Times New Roman" w:hAnsi="Segoe UI" w:cs="Segoe UI"/>
+          <w:b/>
+          <w:bCs/>
+          <w:spacing w:val="-1"/>
+          <w:sz w:val="27"/>
+          <w:szCs w:val="27"/>
+          <w:lang w:eastAsia="pt-PT"/>
+        </w:rPr>
+      </w:pPr>
+      <w:r>
+        <w:rPr>
+          <w:rFonts w:ascii="Segoe UI" w:eastAsia="Times New Roman" w:hAnsi="Segoe UI" w:cs="Segoe UI"/>
+          <w:b/>
+          <w:bCs/>
+          <w:spacing w:val="-1"/>
+          <w:sz w:val="27"/>
+          <w:szCs w:val="27"/>
+          <w:lang w:eastAsia="pt-PT"/>
+        </w:rPr>
+        <w:t>Ator principal</w:t>
+      </w:r>
+    </w:p>
+    <w:p>
+      <w:pPr>
+        <w:spacing w:before="180"/>
+        <w:rPr>
+          <w:rFonts w:ascii="Segoe UI" w:eastAsia="Times New Roman" w:hAnsi="Segoe UI" w:cs="Segoe UI"/>
+          <w:sz w:val="21"/>
+          <w:szCs w:val="21"/>
+          <w:lang w:eastAsia="pt-PT"/>
+        </w:rPr>
+      </w:pPr>
+      <w:r>
+        <w:rPr>
+          <w:rFonts w:ascii="Segoe UI" w:eastAsia="Times New Roman" w:hAnsi="Segoe UI" w:cs="Segoe UI"/>
+          <w:sz w:val="21"/>
+          <w:szCs w:val="21"/>
+          <w:lang w:eastAsia="pt-PT"/>
+        </w:rPr>
+        <w:t>Clube Desportivo</w:t>
+      </w:r>
+    </w:p>
+    <w:p>
+      <w:pPr>
+        <w:spacing w:before="360"/>
+        <w:outlineLvl w:val="3"/>
+        <w:rPr>
+          <w:rFonts w:ascii="Segoe UI" w:eastAsia="Times New Roman" w:hAnsi="Segoe UI" w:cs="Segoe UI"/>
+          <w:b/>
+          <w:bCs/>
+          <w:spacing w:val="-1"/>
+          <w:sz w:val="27"/>
+          <w:szCs w:val="27"/>
+          <w:lang w:eastAsia="pt-PT"/>
+        </w:rPr>
+      </w:pPr>
+      <w:r>
+        <w:rPr>
+          <w:rFonts w:ascii="Segoe UI" w:eastAsia="Times New Roman" w:hAnsi="Segoe UI" w:cs="Segoe UI"/>
+          <w:b/>
+          <w:bCs/>
+          <w:spacing w:val="-1"/>
+          <w:sz w:val="27"/>
+          <w:szCs w:val="27"/>
+          <w:lang w:eastAsia="pt-PT"/>
+        </w:rPr>
+        <w:t>Partes interessadas e seus interesses</w:t>
+      </w:r>
+    </w:p>
+    <w:p>
+      <w:pPr>
+        <w:numPr>
+          <w:ilvl w:val="0"/>
+          <w:numId w:val="1"/>
+        </w:numPr>
+        <w:spacing w:before="100" w:beforeAutospacing="1" w:after="100" w:afterAutospacing="1"/>
+        <w:rPr>
+          <w:rFonts w:ascii="Segoe UI" w:eastAsia="Times New Roman" w:hAnsi="Segoe UI" w:cs="Segoe UI"/>
+          <w:sz w:val="21"/>
+          <w:szCs w:val="21"/>
+          <w:lang w:eastAsia="pt-PT"/>
+        </w:rPr>
+      </w:pPr>
+      <w:r>
+        <w:rPr>
+          <w:rFonts w:ascii="Segoe UI" w:eastAsia="Times New Roman" w:hAnsi="Segoe UI" w:cs="Segoe UI"/>
+          <w:b/>
+          <w:bCs/>
+          <w:sz w:val="21"/>
+          <w:szCs w:val="21"/>
+          <w:lang w:eastAsia="pt-PT"/>
+        </w:rPr>
+        <w:t>Clube desportivo</w:t>
+      </w:r>
+      <w:r>
+        <w:rPr>
+          <w:rFonts w:ascii="Segoe UI" w:eastAsia="Times New Roman" w:hAnsi="Segoe UI" w:cs="Segoe UI"/>
+          <w:b/>
+          <w:bCs/>
+          <w:sz w:val="21"/>
+          <w:szCs w:val="21"/>
+          <w:lang w:eastAsia="pt-PT"/>
+        </w:rPr>
+        <w:t>:</w:t>
+      </w:r>
+      <w:r>
+        <w:rPr>
+          <w:rFonts w:ascii="Segoe UI" w:eastAsia="Times New Roman" w:hAnsi="Segoe UI" w:cs="Segoe UI"/>
+          <w:sz w:val="21"/>
+          <w:szCs w:val="21"/>
+          <w:lang w:eastAsia="pt-PT"/>
+        </w:rPr>
+        <w:t> </w:t>
+      </w:r>
+      <w:r>
+        <w:rPr>
+          <w:rFonts w:ascii="Segoe UI" w:eastAsia="Times New Roman" w:hAnsi="Segoe UI" w:cs="Segoe UI"/>
+          <w:sz w:val="21"/>
+          <w:szCs w:val="21"/>
+          <w:lang w:eastAsia="pt-PT"/>
+        </w:rPr>
+        <w:t>pretende obter a Frequência Cardíaca de Trabalho de um determinado atleta.</w:t>
+      </w:r>
+    </w:p>
+    <w:p>
+      <w:pPr>
+        <w:numPr>
+          <w:ilvl w:val="0"/>
+          <w:numId w:val="1"/>
+        </w:numPr>
+        <w:spacing w:before="60" w:after="100" w:afterAutospacing="1"/>
+        <w:rPr>
+          <w:rFonts w:ascii="Segoe UI" w:eastAsia="Times New Roman" w:hAnsi="Segoe UI" w:cs="Segoe UI"/>
+          <w:sz w:val="21"/>
+          <w:szCs w:val="21"/>
+          <w:lang w:eastAsia="pt-PT"/>
+        </w:rPr>
+      </w:pPr>
+      <w:r>
+        <w:rPr>
+          <w:rFonts w:ascii="Segoe UI" w:eastAsia="Times New Roman" w:hAnsi="Segoe UI" w:cs="Segoe UI"/>
+          <w:b/>
+          <w:bCs/>
+          <w:sz w:val="21"/>
+          <w:szCs w:val="21"/>
+          <w:lang w:eastAsia="pt-PT"/>
+        </w:rPr>
+        <w:t>Atleta</w:t>
+      </w:r>
+      <w:r>
+        <w:rPr>
+          <w:rFonts w:ascii="Segoe UI" w:eastAsia="Times New Roman" w:hAnsi="Segoe UI" w:cs="Segoe UI"/>
+          <w:b/>
+          <w:bCs/>
+          <w:sz w:val="21"/>
+          <w:szCs w:val="21"/>
+          <w:lang w:eastAsia="pt-PT"/>
+        </w:rPr>
+        <w:t>:</w:t>
+      </w:r>
+      <w:r>
+        <w:rPr>
+          <w:rFonts w:ascii="Segoe UI" w:eastAsia="Times New Roman" w:hAnsi="Segoe UI" w:cs="Segoe UI"/>
+          <w:sz w:val="21"/>
+          <w:szCs w:val="21"/>
+          <w:lang w:eastAsia="pt-PT"/>
+        </w:rPr>
+        <w:t> </w:t>
+      </w:r>
+      <w:r>
+        <w:rPr>
+          <w:rFonts w:ascii="Segoe UI" w:eastAsia="Times New Roman" w:hAnsi="Segoe UI" w:cs="Segoe UI"/>
+          <w:sz w:val="21"/>
+          <w:szCs w:val="21"/>
+          <w:lang w:eastAsia="pt-PT"/>
+        </w:rPr>
+        <w:t>pretende ter conhecimento da sua Frequência Cardíaca de Trabalho.</w:t>
+      </w:r>
+    </w:p>
+    <w:p>
+      <w:pPr>
+        <w:spacing w:before="360"/>
+        <w:outlineLvl w:val="3"/>
+        <w:rPr>
+          <w:rFonts w:ascii="Segoe UI" w:eastAsia="Times New Roman" w:hAnsi="Segoe UI" w:cs="Segoe UI"/>
+          <w:b/>
+          <w:bCs/>
+          <w:spacing w:val="-1"/>
+          <w:sz w:val="27"/>
+          <w:szCs w:val="27"/>
+          <w:lang w:eastAsia="pt-PT"/>
+        </w:rPr>
+      </w:pPr>
+      <w:r>
+        <w:rPr>
+          <w:rFonts w:ascii="Segoe UI" w:eastAsia="Times New Roman" w:hAnsi="Segoe UI" w:cs="Segoe UI"/>
+          <w:b/>
+          <w:bCs/>
+          <w:spacing w:val="-1"/>
+          <w:sz w:val="27"/>
+          <w:szCs w:val="27"/>
+          <w:lang w:eastAsia="pt-PT"/>
+        </w:rPr>
+        <w:t>Pré-condições</w:t>
+      </w:r>
+    </w:p>
+    <w:p>
+      <w:pPr>
+        <w:spacing w:before="180"/>
+        <w:rPr>
+          <w:rFonts w:ascii="Segoe UI" w:eastAsia="Times New Roman" w:hAnsi="Segoe UI" w:cs="Segoe UI"/>
+          <w:sz w:val="21"/>
+          <w:szCs w:val="21"/>
+          <w:lang w:eastAsia="pt-PT"/>
+        </w:rPr>
+      </w:pPr>
+      <w:r>
+        <w:rPr>
+          <w:rFonts w:ascii="Segoe UI" w:eastAsia="Times New Roman" w:hAnsi="Segoe UI" w:cs="Segoe UI"/>
+          <w:sz w:val="21"/>
+          <w:szCs w:val="21"/>
+          <w:lang w:eastAsia="pt-PT"/>
+        </w:rPr>
+        <w:t>n/a</w:t>
+      </w:r>
+    </w:p>
+    <w:p>
+      <w:pPr>
+        <w:spacing w:before="360"/>
+        <w:outlineLvl w:val="3"/>
+        <w:rPr>
+          <w:rFonts w:ascii="Segoe UI" w:eastAsia="Times New Roman" w:hAnsi="Segoe UI" w:cs="Segoe UI"/>
+          <w:b/>
+          <w:bCs/>
+          <w:spacing w:val="-1"/>
+          <w:sz w:val="27"/>
+          <w:szCs w:val="27"/>
+          <w:lang w:eastAsia="pt-PT"/>
+        </w:rPr>
+      </w:pPr>
+      <w:r>
+        <w:rPr>
+          <w:rFonts w:ascii="Segoe UI" w:eastAsia="Times New Roman" w:hAnsi="Segoe UI" w:cs="Segoe UI"/>
+          <w:b/>
+          <w:bCs/>
+          <w:spacing w:val="-1"/>
+          <w:sz w:val="27"/>
+          <w:szCs w:val="27"/>
+          <w:lang w:eastAsia="pt-PT"/>
+        </w:rPr>
+        <w:t>Pós-condições</w:t>
+      </w:r>
+    </w:p>
+    <w:p>
+      <w:pPr>
+        <w:spacing w:before="360"/>
+        <w:outlineLvl w:val="3"/>
+        <w:rPr>
+          <w:rFonts w:ascii="Segoe UI" w:eastAsia="Times New Roman" w:hAnsi="Segoe UI" w:cs="Segoe UI"/>
+          <w:b/>
+          <w:bCs/>
+          <w:spacing w:val="-1"/>
+          <w:sz w:val="27"/>
+          <w:szCs w:val="27"/>
+          <w:lang w:eastAsia="pt-PT"/>
+        </w:rPr>
+      </w:pPr>
+      <w:r>
+        <w:rPr>
+          <w:rFonts w:ascii="Segoe UI" w:eastAsia="Times New Roman" w:hAnsi="Segoe UI" w:cs="Segoe UI"/>
+          <w:sz w:val="21"/>
+          <w:szCs w:val="21"/>
+          <w:lang w:eastAsia="pt-PT"/>
+        </w:rPr>
+        <w:t>n/a</w:t>
+      </w:r>
+      <w:r>
+        <w:rPr>
+          <w:rFonts w:ascii="Segoe UI" w:eastAsia="Times New Roman" w:hAnsi="Segoe UI" w:cs="Segoe UI"/>
+          <w:b/>
+          <w:bCs/>
+          <w:spacing w:val="-1"/>
+          <w:sz w:val="27"/>
+          <w:szCs w:val="27"/>
+          <w:lang w:eastAsia="pt-PT"/>
+        </w:rPr>
+        <w:t xml:space="preserve"> </w:t>
+      </w:r>
+    </w:p>
+    <w:p>
+      <w:pPr>
+        <w:spacing w:before="360"/>
+        <w:outlineLvl w:val="3"/>
+        <w:rPr>
+          <w:rFonts w:ascii="Segoe UI" w:eastAsia="Times New Roman" w:hAnsi="Segoe UI" w:cs="Segoe UI"/>
+          <w:b/>
+          <w:bCs/>
+          <w:spacing w:val="-1"/>
+          <w:sz w:val="27"/>
+          <w:szCs w:val="27"/>
+          <w:lang w:eastAsia="pt-PT"/>
+        </w:rPr>
+      </w:pPr>
+      <w:r>
+        <w:rPr>
+          <w:rFonts w:ascii="Segoe UI" w:eastAsia="Times New Roman" w:hAnsi="Segoe UI" w:cs="Segoe UI"/>
+          <w:b/>
+          <w:bCs/>
+          <w:spacing w:val="-1"/>
+          <w:sz w:val="27"/>
+          <w:szCs w:val="27"/>
+          <w:lang w:eastAsia="pt-PT"/>
+        </w:rPr>
+        <w:t>Cenário de sucesso principal (ou fluxo básico)</w:t>
+      </w:r>
+    </w:p>
+    <w:p>
+      <w:pPr>
+        <w:numPr>
+          <w:ilvl w:val="0"/>
+          <w:numId w:val="15"/>
+        </w:numPr>
+        <w:spacing w:before="100" w:beforeAutospacing="1" w:after="100" w:afterAutospacing="1"/>
+        <w:rPr>
+          <w:rFonts w:ascii="Segoe UI" w:eastAsia="Times New Roman" w:hAnsi="Segoe UI" w:cs="Segoe UI"/>
+          <w:sz w:val="21"/>
+          <w:szCs w:val="21"/>
+          <w:lang w:eastAsia="pt-PT"/>
+        </w:rPr>
+      </w:pPr>
+      <w:r>
+        <w:rPr>
+          <w:rFonts w:ascii="Segoe UI" w:eastAsia="Times New Roman" w:hAnsi="Segoe UI" w:cs="Segoe UI"/>
+          <w:sz w:val="21"/>
+          <w:szCs w:val="21"/>
+          <w:lang w:eastAsia="pt-PT"/>
+        </w:rPr>
+        <w:t xml:space="preserve">O clube desportivo inicia o </w:t>
+      </w:r>
+      <w:r>
+        <w:rPr>
+          <w:rFonts w:ascii="Segoe UI" w:eastAsia="Times New Roman" w:hAnsi="Segoe UI" w:cs="Segoe UI"/>
+          <w:sz w:val="21"/>
+          <w:szCs w:val="21"/>
+          <w:lang w:eastAsia="pt-PT"/>
+        </w:rPr>
+        <w:t>processo de obter o FCT de um atleta</w:t>
+      </w:r>
+      <w:r>
+        <w:rPr>
+          <w:rFonts w:ascii="Segoe UI" w:eastAsia="Times New Roman" w:hAnsi="Segoe UI" w:cs="Segoe UI"/>
+          <w:sz w:val="21"/>
+          <w:szCs w:val="21"/>
+          <w:lang w:eastAsia="pt-PT"/>
+        </w:rPr>
+        <w:t>.</w:t>
+      </w:r>
+    </w:p>
+    <w:p>
+      <w:pPr>
+        <w:numPr>
+          <w:ilvl w:val="0"/>
+          <w:numId w:val="15"/>
+        </w:numPr>
+        <w:spacing w:before="60" w:after="100" w:afterAutospacing="1"/>
+        <w:rPr>
+          <w:rFonts w:ascii="Segoe UI" w:eastAsia="Times New Roman" w:hAnsi="Segoe UI" w:cs="Segoe UI"/>
+          <w:sz w:val="21"/>
+          <w:szCs w:val="21"/>
+          <w:lang w:eastAsia="pt-PT"/>
+        </w:rPr>
+      </w:pPr>
+      <w:r>
+        <w:rPr>
+          <w:rFonts w:ascii="Segoe UI" w:eastAsia="Times New Roman" w:hAnsi="Segoe UI" w:cs="Segoe UI"/>
+          <w:sz w:val="21"/>
+          <w:szCs w:val="21"/>
+          <w:lang w:eastAsia="pt-PT"/>
+        </w:rPr>
+        <w:t>O sistema mostra a lista de atletas registados.</w:t>
+      </w:r>
+    </w:p>
+    <w:p>
+      <w:pPr>
+        <w:numPr>
+          <w:ilvl w:val="0"/>
+          <w:numId w:val="15"/>
+        </w:numPr>
+        <w:spacing w:before="60" w:after="100" w:afterAutospacing="1"/>
+        <w:rPr>
+          <w:rFonts w:ascii="Segoe UI" w:eastAsia="Times New Roman" w:hAnsi="Segoe UI" w:cs="Segoe UI"/>
+          <w:sz w:val="21"/>
+          <w:szCs w:val="21"/>
+          <w:lang w:eastAsia="pt-PT"/>
+        </w:rPr>
+      </w:pPr>
+      <w:r>
+        <w:rPr>
+          <w:rFonts w:ascii="Segoe UI" w:eastAsia="Times New Roman" w:hAnsi="Segoe UI" w:cs="Segoe UI"/>
+          <w:sz w:val="21"/>
+          <w:szCs w:val="21"/>
+          <w:lang w:eastAsia="pt-PT"/>
+        </w:rPr>
+        <w:t>O clube</w:t>
+      </w:r>
+      <w:r>
+        <w:rPr>
+          <w:rFonts w:ascii="Segoe UI" w:eastAsia="Times New Roman" w:hAnsi="Segoe UI" w:cs="Segoe UI"/>
+          <w:sz w:val="21"/>
+          <w:szCs w:val="21"/>
+          <w:lang w:eastAsia="pt-PT"/>
+        </w:rPr>
+        <w:t xml:space="preserve"> seleciona um dos atletas.</w:t>
+      </w:r>
+    </w:p>
+    <w:p>
+      <w:pPr>
+        <w:numPr>
+          <w:ilvl w:val="0"/>
+          <w:numId w:val="15"/>
+        </w:numPr>
+        <w:spacing w:before="60" w:after="100" w:afterAutospacing="1"/>
+        <w:rPr>
+          <w:rFonts w:ascii="Segoe UI" w:eastAsia="Times New Roman" w:hAnsi="Segoe UI" w:cs="Segoe UI"/>
+          <w:sz w:val="21"/>
+          <w:szCs w:val="21"/>
+          <w:lang w:eastAsia="pt-PT"/>
+        </w:rPr>
+      </w:pPr>
+      <w:r>
+        <w:rPr>
+          <w:rFonts w:ascii="Segoe UI" w:eastAsia="Times New Roman" w:hAnsi="Segoe UI" w:cs="Segoe UI"/>
+          <w:sz w:val="21"/>
+          <w:szCs w:val="21"/>
+          <w:lang w:eastAsia="pt-PT"/>
+        </w:rPr>
+        <w:t xml:space="preserve">O </w:t>
+      </w:r>
+      <w:r>
+        <w:rPr>
+          <w:rFonts w:ascii="Segoe UI" w:eastAsia="Times New Roman" w:hAnsi="Segoe UI" w:cs="Segoe UI"/>
+          <w:sz w:val="21"/>
+          <w:szCs w:val="21"/>
+          <w:lang w:eastAsia="pt-PT"/>
+        </w:rPr>
+        <w:t>sistema calcula e apresenta o FCT do atleta selecionado.</w:t>
+      </w:r>
+    </w:p>
+    <w:p>
+      <w:pPr>
+        <w:spacing w:before="360"/>
+        <w:outlineLvl w:val="3"/>
+        <w:rPr>
+          <w:rFonts w:ascii="Segoe UI" w:eastAsia="Times New Roman" w:hAnsi="Segoe UI" w:cs="Segoe UI"/>
+          <w:b/>
+          <w:bCs/>
+          <w:spacing w:val="-1"/>
+          <w:sz w:val="27"/>
+          <w:szCs w:val="27"/>
+          <w:lang w:eastAsia="pt-PT"/>
+        </w:rPr>
+      </w:pPr>
+      <w:r>
+        <w:rPr>
+          <w:rFonts w:ascii="Segoe UI" w:eastAsia="Times New Roman" w:hAnsi="Segoe UI" w:cs="Segoe UI"/>
+          <w:b/>
+          <w:bCs/>
+          <w:spacing w:val="-1"/>
+          <w:sz w:val="27"/>
+          <w:szCs w:val="27"/>
+          <w:lang w:eastAsia="pt-PT"/>
+        </w:rPr>
+        <w:t>Extensões (ou fluxos alternativos)</w:t>
+      </w:r>
+    </w:p>
+    <w:p>
+      <w:pPr>
+        <w:spacing w:before="180"/>
+        <w:rPr>
+          <w:rFonts w:ascii="Segoe UI" w:eastAsia="Times New Roman" w:hAnsi="Segoe UI" w:cs="Segoe UI"/>
+          <w:sz w:val="21"/>
+          <w:szCs w:val="21"/>
+          <w:lang w:eastAsia="pt-PT"/>
+        </w:rPr>
+      </w:pPr>
+      <w:r>
+        <w:rPr>
+          <w:rFonts w:ascii="Segoe UI" w:eastAsia="Times New Roman" w:hAnsi="Segoe UI" w:cs="Segoe UI"/>
+          <w:sz w:val="21"/>
+          <w:szCs w:val="21"/>
+          <w:lang w:eastAsia="pt-PT"/>
+        </w:rPr>
+        <w:t xml:space="preserve">*a. </w:t>
+      </w:r>
+      <w:r>
+        <w:rPr>
+          <w:rFonts w:ascii="Segoe UI" w:eastAsia="Times New Roman" w:hAnsi="Segoe UI" w:cs="Segoe UI"/>
+          <w:sz w:val="21"/>
+          <w:szCs w:val="21"/>
+          <w:lang w:eastAsia="pt-PT"/>
+        </w:rPr>
+        <w:t>O clube desportivo solicita o cancelamento do registo de novo atleta. O caso de uso termina.</w:t>
+      </w:r>
+    </w:p>
+    <w:p>
+      <w:pPr>
+        <w:spacing w:before="180"/>
+        <w:rPr>
+          <w:rFonts w:ascii="Segoe UI" w:eastAsia="Times New Roman" w:hAnsi="Segoe UI" w:cs="Segoe UI"/>
+          <w:sz w:val="21"/>
+          <w:szCs w:val="21"/>
+          <w:lang w:eastAsia="pt-PT"/>
+        </w:rPr>
+      </w:pPr>
+      <w:r>
+        <w:rPr>
+          <w:rFonts w:ascii="Segoe UI" w:eastAsia="Times New Roman" w:hAnsi="Segoe UI" w:cs="Segoe UI"/>
+          <w:sz w:val="21"/>
+          <w:szCs w:val="21"/>
+          <w:lang w:eastAsia="pt-PT"/>
+        </w:rPr>
+        <w:lastRenderedPageBreak/>
+        <w:t>6</w:t>
+      </w:r>
+      <w:r>
+        <w:rPr>
+          <w:rFonts w:ascii="Segoe UI" w:eastAsia="Times New Roman" w:hAnsi="Segoe UI" w:cs="Segoe UI"/>
+          <w:sz w:val="21"/>
+          <w:szCs w:val="21"/>
+          <w:lang w:eastAsia="pt-PT"/>
+        </w:rPr>
+        <w:t xml:space="preserve">a. </w:t>
+      </w:r>
+      <w:r>
+        <w:rPr>
+          <w:rFonts w:ascii="Segoe UI" w:eastAsia="Times New Roman" w:hAnsi="Segoe UI" w:cs="Segoe UI"/>
+          <w:sz w:val="21"/>
+          <w:szCs w:val="21"/>
+          <w:lang w:eastAsia="pt-PT"/>
+        </w:rPr>
+        <w:t>Dados mínimos obrigatórios em falta.</w:t>
+      </w:r>
+    </w:p>
+    <w:p>
+      <w:pPr>
+        <w:numPr>
+          <w:ilvl w:val="0"/>
+          <w:numId w:val="13"/>
+        </w:numPr>
+        <w:spacing w:before="100" w:beforeAutospacing="1" w:after="100" w:afterAutospacing="1"/>
+        <w:rPr>
+          <w:rFonts w:ascii="Segoe UI" w:eastAsia="Times New Roman" w:hAnsi="Segoe UI" w:cs="Segoe UI"/>
+          <w:sz w:val="21"/>
+          <w:szCs w:val="21"/>
+          <w:lang w:eastAsia="pt-PT"/>
+        </w:rPr>
+      </w:pPr>
+      <w:r>
+        <w:rPr>
+          <w:rFonts w:ascii="Segoe UI" w:eastAsia="Times New Roman" w:hAnsi="Segoe UI" w:cs="Segoe UI"/>
+          <w:sz w:val="21"/>
+          <w:szCs w:val="21"/>
+          <w:lang w:eastAsia="pt-PT"/>
+        </w:rPr>
+        <w:t>O sistema informa quais os dados em falta.</w:t>
+      </w:r>
+    </w:p>
+    <w:p>
+      <w:pPr>
+        <w:numPr>
+          <w:ilvl w:val="0"/>
+          <w:numId w:val="13"/>
+        </w:numPr>
+        <w:spacing w:before="120"/>
+        <w:rPr>
+          <w:rFonts w:ascii="Segoe UI" w:eastAsia="Times New Roman" w:hAnsi="Segoe UI" w:cs="Segoe UI"/>
+          <w:sz w:val="21"/>
+          <w:szCs w:val="21"/>
+          <w:lang w:eastAsia="pt-PT"/>
+        </w:rPr>
+      </w:pPr>
+      <w:r>
+        <w:rPr>
+          <w:rFonts w:ascii="Segoe UI" w:eastAsia="Times New Roman" w:hAnsi="Segoe UI" w:cs="Segoe UI"/>
+          <w:sz w:val="21"/>
+          <w:szCs w:val="21"/>
+          <w:lang w:eastAsia="pt-PT"/>
+        </w:rPr>
+        <w:t>O sistema permite a introdução dos dados em falta</w:t>
+      </w:r>
+      <w:r>
+        <w:rPr>
+          <w:rFonts w:ascii="Segoe UI" w:eastAsia="Times New Roman" w:hAnsi="Segoe UI" w:cs="Segoe UI"/>
+          <w:sz w:val="21"/>
+          <w:szCs w:val="21"/>
+          <w:lang w:eastAsia="pt-PT"/>
+        </w:rPr>
+        <w:t xml:space="preserve"> (passo 3).</w:t>
+      </w:r>
+    </w:p>
+    <w:p>
+      <w:pPr>
+        <w:ind w:left="720"/>
+        <w:rPr>
+          <w:rFonts w:ascii="Segoe UI" w:eastAsia="Times New Roman" w:hAnsi="Segoe UI" w:cs="Segoe UI"/>
+          <w:sz w:val="21"/>
+          <w:szCs w:val="21"/>
+          <w:lang w:eastAsia="pt-PT"/>
+        </w:rPr>
+      </w:pPr>
+      <w:r>
+        <w:rPr>
+          <w:rFonts w:ascii="Segoe UI" w:eastAsia="Times New Roman" w:hAnsi="Segoe UI" w:cs="Segoe UI"/>
+          <w:sz w:val="21"/>
+          <w:szCs w:val="21"/>
+          <w:lang w:eastAsia="pt-PT"/>
+        </w:rPr>
+        <w:t xml:space="preserve">2a. O </w:t>
+      </w:r>
+      <w:r>
+        <w:rPr>
+          <w:rFonts w:ascii="Segoe UI" w:eastAsia="Times New Roman" w:hAnsi="Segoe UI" w:cs="Segoe UI"/>
+          <w:sz w:val="21"/>
+          <w:szCs w:val="21"/>
+          <w:lang w:eastAsia="pt-PT"/>
+        </w:rPr>
+        <w:t>clube</w:t>
+      </w:r>
+      <w:r>
+        <w:rPr>
+          <w:rFonts w:ascii="Segoe UI" w:eastAsia="Times New Roman" w:hAnsi="Segoe UI" w:cs="Segoe UI"/>
+          <w:sz w:val="21"/>
+          <w:szCs w:val="21"/>
+          <w:lang w:eastAsia="pt-PT"/>
+        </w:rPr>
+        <w:t xml:space="preserve"> </w:t>
+      </w:r>
+      <w:r>
+        <w:rPr>
+          <w:rFonts w:ascii="Segoe UI" w:eastAsia="Times New Roman" w:hAnsi="Segoe UI" w:cs="Segoe UI"/>
+          <w:sz w:val="21"/>
+          <w:szCs w:val="21"/>
+          <w:lang w:eastAsia="pt-PT"/>
+        </w:rPr>
+        <w:t>não altera os dados</w:t>
+      </w:r>
+      <w:r>
+        <w:rPr>
+          <w:rFonts w:ascii="Segoe UI" w:eastAsia="Times New Roman" w:hAnsi="Segoe UI" w:cs="Segoe UI"/>
+          <w:sz w:val="21"/>
+          <w:szCs w:val="21"/>
+          <w:lang w:eastAsia="pt-PT"/>
+        </w:rPr>
+        <w:t>. O caso de uso termina.</w:t>
+      </w:r>
+    </w:p>
+    <w:p>
+      <w:pPr>
+        <w:spacing w:before="180"/>
+        <w:rPr>
+          <w:rFonts w:ascii="Segoe UI" w:eastAsia="Times New Roman" w:hAnsi="Segoe UI" w:cs="Segoe UI"/>
+          <w:sz w:val="21"/>
+          <w:szCs w:val="21"/>
+          <w:lang w:eastAsia="pt-PT"/>
+        </w:rPr>
+      </w:pPr>
+      <w:r>
+        <w:rPr>
+          <w:rFonts w:ascii="Segoe UI" w:eastAsia="Times New Roman" w:hAnsi="Segoe UI" w:cs="Segoe UI"/>
+          <w:sz w:val="21"/>
+          <w:szCs w:val="21"/>
+          <w:lang w:eastAsia="pt-PT"/>
+        </w:rPr>
+        <w:t>6</w:t>
+      </w:r>
+      <w:r>
+        <w:rPr>
+          <w:rFonts w:ascii="Segoe UI" w:eastAsia="Times New Roman" w:hAnsi="Segoe UI" w:cs="Segoe UI"/>
+          <w:sz w:val="21"/>
+          <w:szCs w:val="21"/>
+          <w:lang w:eastAsia="pt-PT"/>
+        </w:rPr>
+        <w:t xml:space="preserve">b. </w:t>
+      </w:r>
+      <w:r>
+        <w:rPr>
+          <w:rFonts w:ascii="Segoe UI" w:eastAsia="Times New Roman" w:hAnsi="Segoe UI" w:cs="Segoe UI"/>
+          <w:sz w:val="21"/>
+          <w:szCs w:val="21"/>
+          <w:lang w:eastAsia="pt-PT"/>
+        </w:rPr>
+        <w:t>O sistema deteta que os dados (ou algum subconjunto dos dados) introduzidos devem ser únicos e que já existem no sistema.</w:t>
+      </w:r>
+    </w:p>
+    <w:p>
+      <w:pPr>
+        <w:numPr>
+          <w:ilvl w:val="0"/>
+          <w:numId w:val="14"/>
+        </w:numPr>
+        <w:spacing w:before="100" w:beforeAutospacing="1" w:after="100" w:afterAutospacing="1"/>
+        <w:rPr>
+          <w:rFonts w:ascii="Segoe UI" w:eastAsia="Times New Roman" w:hAnsi="Segoe UI" w:cs="Segoe UI"/>
+          <w:sz w:val="21"/>
+          <w:szCs w:val="21"/>
+          <w:lang w:eastAsia="pt-PT"/>
+        </w:rPr>
+      </w:pPr>
+      <w:r>
+        <w:rPr>
+          <w:rFonts w:ascii="Segoe UI" w:eastAsia="Times New Roman" w:hAnsi="Segoe UI" w:cs="Segoe UI"/>
+          <w:sz w:val="21"/>
+          <w:szCs w:val="21"/>
+          <w:lang w:eastAsia="pt-PT"/>
+        </w:rPr>
+        <w:t>O sistema alerta o clube para o facto.</w:t>
+      </w:r>
+    </w:p>
+    <w:p>
+      <w:pPr>
+        <w:numPr>
+          <w:ilvl w:val="0"/>
+          <w:numId w:val="14"/>
+        </w:numPr>
+        <w:spacing w:before="120"/>
+        <w:rPr>
+          <w:rFonts w:ascii="Segoe UI" w:eastAsia="Times New Roman" w:hAnsi="Segoe UI" w:cs="Segoe UI"/>
+          <w:sz w:val="21"/>
+          <w:szCs w:val="21"/>
+          <w:lang w:eastAsia="pt-PT"/>
+        </w:rPr>
+      </w:pPr>
+      <w:r>
+        <w:rPr>
+          <w:rFonts w:ascii="Segoe UI" w:eastAsia="Times New Roman" w:hAnsi="Segoe UI" w:cs="Segoe UI"/>
+          <w:sz w:val="21"/>
+          <w:szCs w:val="21"/>
+          <w:lang w:eastAsia="pt-PT"/>
+        </w:rPr>
+        <w:t>O sistema permite a alteração dos dados (passo 3).</w:t>
+      </w:r>
+    </w:p>
+    <w:p>
+      <w:pPr>
+        <w:ind w:left="720"/>
+        <w:rPr>
+          <w:rFonts w:ascii="Segoe UI" w:eastAsia="Times New Roman" w:hAnsi="Segoe UI" w:cs="Segoe UI"/>
+          <w:sz w:val="21"/>
+          <w:szCs w:val="21"/>
+          <w:lang w:eastAsia="pt-PT"/>
+        </w:rPr>
+      </w:pPr>
+      <w:r>
+        <w:rPr>
+          <w:rFonts w:ascii="Segoe UI" w:eastAsia="Times New Roman" w:hAnsi="Segoe UI" w:cs="Segoe UI"/>
+          <w:sz w:val="21"/>
+          <w:szCs w:val="21"/>
+          <w:lang w:eastAsia="pt-PT"/>
+        </w:rPr>
+        <w:t xml:space="preserve">2a. O </w:t>
+      </w:r>
+      <w:r>
+        <w:rPr>
+          <w:rFonts w:ascii="Segoe UI" w:eastAsia="Times New Roman" w:hAnsi="Segoe UI" w:cs="Segoe UI"/>
+          <w:sz w:val="21"/>
+          <w:szCs w:val="21"/>
+          <w:lang w:eastAsia="pt-PT"/>
+        </w:rPr>
+        <w:t>clube</w:t>
+      </w:r>
+      <w:r>
+        <w:rPr>
+          <w:rFonts w:ascii="Segoe UI" w:eastAsia="Times New Roman" w:hAnsi="Segoe UI" w:cs="Segoe UI"/>
+          <w:sz w:val="21"/>
+          <w:szCs w:val="21"/>
+          <w:lang w:eastAsia="pt-PT"/>
+        </w:rPr>
+        <w:t xml:space="preserve"> não altera os dados. O caso de uso termina.</w:t>
+      </w:r>
+    </w:p>
+    <w:p>
+      <w:pPr>
+        <w:spacing w:before="360"/>
+        <w:outlineLvl w:val="3"/>
+        <w:rPr>
+          <w:rFonts w:ascii="Segoe UI" w:eastAsia="Times New Roman" w:hAnsi="Segoe UI" w:cs="Segoe UI"/>
+          <w:b/>
+          <w:bCs/>
+          <w:spacing w:val="-1"/>
+          <w:sz w:val="27"/>
+          <w:szCs w:val="27"/>
+          <w:lang w:eastAsia="pt-PT"/>
+        </w:rPr>
+      </w:pPr>
+      <w:r>
+        <w:rPr>
+          <w:rFonts w:ascii="Segoe UI" w:eastAsia="Times New Roman" w:hAnsi="Segoe UI" w:cs="Segoe UI"/>
+          <w:b/>
+          <w:bCs/>
+          <w:spacing w:val="-1"/>
+          <w:sz w:val="27"/>
+          <w:szCs w:val="27"/>
+          <w:lang w:eastAsia="pt-PT"/>
+        </w:rPr>
+        <w:t>Requisitos especiais</w:t>
+      </w:r>
+    </w:p>
+    <w:p>
+      <w:pPr>
+        <w:spacing w:before="180"/>
+        <w:rPr>
+          <w:rFonts w:ascii="Segoe UI" w:eastAsia="Times New Roman" w:hAnsi="Segoe UI" w:cs="Segoe UI"/>
+          <w:sz w:val="21"/>
+          <w:szCs w:val="21"/>
+          <w:lang w:eastAsia="pt-PT"/>
+        </w:rPr>
+      </w:pPr>
+      <w:r>
+        <w:rPr>
+          <w:rFonts w:ascii="Segoe UI" w:eastAsia="Times New Roman" w:hAnsi="Segoe UI" w:cs="Segoe UI"/>
+          <w:sz w:val="21"/>
+          <w:szCs w:val="21"/>
+          <w:lang w:eastAsia="pt-PT"/>
+        </w:rPr>
+        <w:t>n/a</w:t>
+      </w:r>
+    </w:p>
+    <w:p>
+      <w:pPr>
+        <w:spacing w:before="360"/>
+        <w:outlineLvl w:val="3"/>
+        <w:rPr>
+          <w:rFonts w:ascii="Segoe UI" w:eastAsia="Times New Roman" w:hAnsi="Segoe UI" w:cs="Segoe UI"/>
+          <w:b/>
+          <w:bCs/>
+          <w:spacing w:val="-1"/>
+          <w:sz w:val="27"/>
+          <w:szCs w:val="27"/>
+          <w:lang w:eastAsia="pt-PT"/>
+        </w:rPr>
+      </w:pPr>
+      <w:r>
+        <w:rPr>
+          <w:rFonts w:ascii="Segoe UI" w:eastAsia="Times New Roman" w:hAnsi="Segoe UI" w:cs="Segoe UI"/>
+          <w:b/>
+          <w:bCs/>
+          <w:spacing w:val="-1"/>
+          <w:sz w:val="27"/>
+          <w:szCs w:val="27"/>
+          <w:lang w:eastAsia="pt-PT"/>
+        </w:rPr>
+        <w:t>Lista de Variações de Tecnologias e Dados</w:t>
+      </w:r>
+    </w:p>
+    <w:p>
+      <w:pPr>
+        <w:spacing w:before="180"/>
+        <w:rPr>
+          <w:rFonts w:ascii="Segoe UI" w:eastAsia="Times New Roman" w:hAnsi="Segoe UI" w:cs="Segoe UI"/>
+          <w:sz w:val="21"/>
+          <w:szCs w:val="21"/>
+          <w:lang w:eastAsia="pt-PT"/>
+        </w:rPr>
+      </w:pPr>
+      <w:r>
+        <w:rPr>
+          <w:rFonts w:ascii="Segoe UI" w:eastAsia="Times New Roman" w:hAnsi="Segoe UI" w:cs="Segoe UI"/>
+          <w:sz w:val="21"/>
+          <w:szCs w:val="21"/>
+          <w:lang w:eastAsia="pt-PT"/>
+        </w:rPr>
+        <w:t>n/a</w:t>
+      </w:r>
+    </w:p>
+    <w:p>
+      <w:pPr>
+        <w:spacing w:before="360"/>
+        <w:outlineLvl w:val="3"/>
+        <w:rPr>
+          <w:rFonts w:ascii="Segoe UI" w:eastAsia="Times New Roman" w:hAnsi="Segoe UI" w:cs="Segoe UI"/>
+          <w:b/>
+          <w:bCs/>
+          <w:spacing w:val="-1"/>
+          <w:sz w:val="27"/>
+          <w:szCs w:val="27"/>
+          <w:lang w:eastAsia="pt-PT"/>
+        </w:rPr>
+      </w:pPr>
+      <w:r>
+        <w:rPr>
+          <w:rFonts w:ascii="Segoe UI" w:eastAsia="Times New Roman" w:hAnsi="Segoe UI" w:cs="Segoe UI"/>
+          <w:b/>
+          <w:bCs/>
+          <w:spacing w:val="-1"/>
+          <w:sz w:val="27"/>
+          <w:szCs w:val="27"/>
+          <w:lang w:eastAsia="pt-PT"/>
+        </w:rPr>
+        <w:t>Frequência de Ocorrência</w:t>
+      </w:r>
+    </w:p>
+    <w:p>
+      <w:pPr>
+        <w:spacing w:before="180"/>
+        <w:rPr>
+          <w:rFonts w:ascii="Segoe UI" w:eastAsia="Times New Roman" w:hAnsi="Segoe UI" w:cs="Segoe UI"/>
+          <w:sz w:val="21"/>
+          <w:szCs w:val="21"/>
+          <w:lang w:eastAsia="pt-PT"/>
+        </w:rPr>
+      </w:pPr>
+      <w:r>
+        <w:rPr>
+          <w:rFonts w:ascii="Segoe UI" w:eastAsia="Times New Roman" w:hAnsi="Segoe UI" w:cs="Segoe UI"/>
+          <w:sz w:val="21"/>
+          <w:szCs w:val="21"/>
+          <w:lang w:eastAsia="pt-PT"/>
+        </w:rPr>
+        <w:t>n/a</w:t>
+      </w:r>
+    </w:p>
+    <w:p>
+      <w:pPr>
+        <w:spacing w:before="360"/>
+        <w:outlineLvl w:val="3"/>
+        <w:rPr>
+          <w:rFonts w:ascii="Segoe UI" w:eastAsia="Times New Roman" w:hAnsi="Segoe UI" w:cs="Segoe UI"/>
+          <w:b/>
+          <w:bCs/>
+          <w:spacing w:val="-1"/>
+          <w:sz w:val="27"/>
+          <w:szCs w:val="27"/>
+          <w:lang w:eastAsia="pt-PT"/>
+        </w:rPr>
+      </w:pPr>
+      <w:r>
+        <w:rPr>
+          <w:rFonts w:ascii="Segoe UI" w:eastAsia="Times New Roman" w:hAnsi="Segoe UI" w:cs="Segoe UI"/>
+          <w:b/>
+          <w:bCs/>
+          <w:spacing w:val="-1"/>
+          <w:sz w:val="27"/>
+          <w:szCs w:val="27"/>
+          <w:lang w:eastAsia="pt-PT"/>
+        </w:rPr>
+        <w:t>Questões em aberto</w:t>
+      </w:r>
+    </w:p>
+    <w:p>
+      <w:pPr>
+        <w:numPr>
+          <w:ilvl w:val="0"/>
+          <w:numId w:val="6"/>
+        </w:numPr>
+        <w:spacing w:before="60" w:after="100" w:afterAutospacing="1"/>
+        <w:rPr>
+          <w:rFonts w:ascii="Segoe UI" w:eastAsia="Times New Roman" w:hAnsi="Segoe UI" w:cs="Segoe UI"/>
+          <w:sz w:val="21"/>
+          <w:szCs w:val="21"/>
+          <w:lang w:eastAsia="pt-PT"/>
+        </w:rPr>
+      </w:pPr>
+      <w:r>
+        <w:rPr>
+          <w:rFonts w:ascii="Segoe UI" w:eastAsia="Times New Roman" w:hAnsi="Segoe UI" w:cs="Segoe UI"/>
+          <w:sz w:val="21"/>
+          <w:szCs w:val="21"/>
+          <w:lang w:eastAsia="pt-PT"/>
+        </w:rPr>
+        <w:t>Existem outros dados que são necessários?</w:t>
+      </w:r>
+    </w:p>
+    <w:p>
+      <w:pPr>
+        <w:numPr>
+          <w:ilvl w:val="0"/>
+          <w:numId w:val="6"/>
+        </w:numPr>
+        <w:spacing w:before="60" w:after="100" w:afterAutospacing="1"/>
+        <w:rPr>
+          <w:rFonts w:ascii="Segoe UI" w:eastAsia="Times New Roman" w:hAnsi="Segoe UI" w:cs="Segoe UI"/>
+          <w:sz w:val="21"/>
+          <w:szCs w:val="21"/>
+          <w:lang w:eastAsia="pt-PT"/>
+        </w:rPr>
+      </w:pPr>
+      <w:r>
+        <w:rPr>
+          <w:rFonts w:ascii="Segoe UI" w:eastAsia="Times New Roman" w:hAnsi="Segoe UI" w:cs="Segoe UI"/>
+          <w:sz w:val="21"/>
+          <w:szCs w:val="21"/>
+          <w:lang w:eastAsia="pt-PT"/>
+        </w:rPr>
+        <w:t>Todos os dados são obrigatórios?</w:t>
+      </w:r>
+    </w:p>
+    <w:p>
+      <w:pPr>
+        <w:spacing w:before="600"/>
+        <w:outlineLvl w:val="1"/>
+        <w:rPr>
+          <w:rFonts w:ascii="Segoe UI" w:eastAsia="Times New Roman" w:hAnsi="Segoe UI" w:cs="Segoe UI"/>
+          <w:b/>
+          <w:bCs/>
+          <w:spacing w:val="-2"/>
+          <w:sz w:val="27"/>
+          <w:szCs w:val="27"/>
+          <w:lang w:eastAsia="pt-PT"/>
+        </w:rPr>
+      </w:pPr>
+      <w:r>
+        <w:rPr>
+          <w:rFonts w:ascii="Segoe UI" w:eastAsia="Times New Roman" w:hAnsi="Segoe UI" w:cs="Segoe UI"/>
+          <w:b/>
+          <w:bCs/>
+          <w:spacing w:val="-2"/>
+          <w:sz w:val="27"/>
+          <w:szCs w:val="27"/>
+          <w:lang w:eastAsia="pt-PT"/>
+        </w:rPr>
+        <w:t>SSD</w:t>
+      </w:r>
+    </w:p>
+    <w:p>
+      <w:pPr>
+        <w:spacing w:before="60" w:after="100" w:afterAutospacing="1"/>
+        <w:rPr>
+          <w:rFonts w:ascii="Segoe UI" w:eastAsia="Times New Roman" w:hAnsi="Segoe UI" w:cs="Segoe UI"/>
+          <w:sz w:val="21"/>
+          <w:szCs w:val="21"/>
+          <w:lang w:eastAsia="pt-PT"/>
+        </w:rPr>
+      </w:pPr>
+    </w:p>
+    <w:p>
+      <w:pPr>
+        <w:spacing w:before="60" w:after="100" w:afterAutospacing="1"/>
+        <w:rPr>
+          <w:rFonts w:ascii="Segoe UI" w:eastAsia="Times New Roman" w:hAnsi="Segoe UI" w:cs="Segoe UI"/>
+          <w:sz w:val="21"/>
+          <w:szCs w:val="21"/>
+          <w:lang w:eastAsia="pt-PT"/>
+        </w:rPr>
+      </w:pPr>
+      <w:r>
+        <w:rPr>
+          <w:rFonts w:ascii="Segoe UI" w:eastAsia="Times New Roman" w:hAnsi="Segoe UI" w:cs="Segoe UI"/>
+          <w:sz w:val="21"/>
+          <w:szCs w:val="21"/>
+          <w:highlight w:val="yellow"/>
           <w:lang w:eastAsia="pt-PT"/>
         </w:rPr>
         <w:t>-Calcular IRS a descontar</w:t>
-      </w:r>
-    </w:p>
-    <w:p>
-      <w:pPr>
-        <w:spacing w:before="60" w:after="100" w:afterAutospacing="1"/>
-        <w:rPr>
-          <w:rFonts w:ascii="Segoe UI" w:eastAsia="Times New Roman" w:hAnsi="Segoe UI" w:cs="Segoe UI"/>
-          <w:sz w:val="21"/>
-          <w:szCs w:val="21"/>
-          <w:lang w:eastAsia="pt-PT"/>
-        </w:rPr>
-      </w:pPr>
-      <w:r>
-        <w:rPr>
-          <w:rFonts w:ascii="Segoe UI" w:eastAsia="Times New Roman" w:hAnsi="Segoe UI" w:cs="Segoe UI"/>
-          <w:sz w:val="21"/>
-          <w:szCs w:val="21"/>
-          <w:lang w:eastAsia="pt-PT"/>
-        </w:rPr>
-        <w:t>-Calcular FCM</w:t>
-      </w:r>
-    </w:p>
-    <w:p>
-      <w:pPr>
-        <w:spacing w:before="60" w:after="100" w:afterAutospacing="1"/>
-        <w:rPr>
-          <w:rFonts w:ascii="Segoe UI" w:eastAsia="Times New Roman" w:hAnsi="Segoe UI" w:cs="Segoe UI"/>
-          <w:sz w:val="21"/>
-          <w:szCs w:val="21"/>
-          <w:lang w:eastAsia="pt-PT"/>
-        </w:rPr>
-      </w:pPr>
-      <w:r>
-        <w:rPr>
-          <w:rFonts w:ascii="Segoe UI" w:eastAsia="Times New Roman" w:hAnsi="Segoe UI" w:cs="Segoe UI"/>
-          <w:sz w:val="21"/>
-          <w:szCs w:val="21"/>
-          <w:lang w:eastAsia="pt-PT"/>
-        </w:rPr>
-        <w:t>-Calcular FCT</w:t>
       </w:r>
     </w:p>
     <w:p>
@@ -4954,6 +7073,7 @@
           <w:szCs w:val="21"/>
           <w:lang w:eastAsia="pt-PT"/>
         </w:rPr>
+        <w:lastRenderedPageBreak/>
         <w:t>n/a</w:t>
       </w:r>
     </w:p>
@@ -5062,7 +7182,6 @@
           <w:szCs w:val="21"/>
           <w:lang w:eastAsia="pt-PT"/>
         </w:rPr>
-        <w:lastRenderedPageBreak/>
         <w:t>n/a</w:t>
       </w:r>
     </w:p>
@@ -5546,6 +7665,232 @@
     </w:lvl>
   </w:abstractNum>
   <w:abstractNum w:abstractNumId="1" w15:restartNumberingAfterBreak="0">
+    <w:nsid w:val="136000B2"/>
+    <w:multiLevelType w:val="multilevel"/>
+    <w:tmpl w:val="58CACA2E"/>
+    <w:lvl w:ilvl="0">
+      <w:start w:val="1"/>
+      <w:numFmt w:val="decimal"/>
+      <w:lvlText w:val="%1."/>
+      <w:lvlJc w:val="left"/>
+      <w:pPr>
+        <w:tabs>
+          <w:tab w:val="num" w:pos="720"/>
+        </w:tabs>
+        <w:ind w:left="720" w:hanging="360"/>
+      </w:pPr>
+    </w:lvl>
+    <w:lvl w:ilvl="1">
+      <w:start w:val="1"/>
+      <w:numFmt w:val="decimal"/>
+      <w:lvlText w:val="%2."/>
+      <w:lvlJc w:val="left"/>
+      <w:pPr>
+        <w:tabs>
+          <w:tab w:val="num" w:pos="1440"/>
+        </w:tabs>
+        <w:ind w:left="1440" w:hanging="360"/>
+      </w:pPr>
+    </w:lvl>
+    <w:lvl w:ilvl="2">
+      <w:start w:val="1"/>
+      <w:numFmt w:val="decimal"/>
+      <w:lvlText w:val="%3."/>
+      <w:lvlJc w:val="left"/>
+      <w:pPr>
+        <w:tabs>
+          <w:tab w:val="num" w:pos="2160"/>
+        </w:tabs>
+        <w:ind w:left="2160" w:hanging="360"/>
+      </w:pPr>
+    </w:lvl>
+    <w:lvl w:ilvl="3">
+      <w:start w:val="1"/>
+      <w:numFmt w:val="decimal"/>
+      <w:lvlText w:val="%4."/>
+      <w:lvlJc w:val="left"/>
+      <w:pPr>
+        <w:tabs>
+          <w:tab w:val="num" w:pos="2880"/>
+        </w:tabs>
+        <w:ind w:left="2880" w:hanging="360"/>
+      </w:pPr>
+    </w:lvl>
+    <w:lvl w:ilvl="4">
+      <w:start w:val="1"/>
+      <w:numFmt w:val="decimal"/>
+      <w:lvlText w:val="%5."/>
+      <w:lvlJc w:val="left"/>
+      <w:pPr>
+        <w:tabs>
+          <w:tab w:val="num" w:pos="3600"/>
+        </w:tabs>
+        <w:ind w:left="3600" w:hanging="360"/>
+      </w:pPr>
+    </w:lvl>
+    <w:lvl w:ilvl="5">
+      <w:start w:val="1"/>
+      <w:numFmt w:val="decimal"/>
+      <w:lvlText w:val="%6."/>
+      <w:lvlJc w:val="left"/>
+      <w:pPr>
+        <w:tabs>
+          <w:tab w:val="num" w:pos="4320"/>
+        </w:tabs>
+        <w:ind w:left="4320" w:hanging="360"/>
+      </w:pPr>
+    </w:lvl>
+    <w:lvl w:ilvl="6">
+      <w:start w:val="1"/>
+      <w:numFmt w:val="decimal"/>
+      <w:lvlText w:val="%7."/>
+      <w:lvlJc w:val="left"/>
+      <w:pPr>
+        <w:tabs>
+          <w:tab w:val="num" w:pos="5040"/>
+        </w:tabs>
+        <w:ind w:left="5040" w:hanging="360"/>
+      </w:pPr>
+    </w:lvl>
+    <w:lvl w:ilvl="7">
+      <w:start w:val="1"/>
+      <w:numFmt w:val="decimal"/>
+      <w:lvlText w:val="%8."/>
+      <w:lvlJc w:val="left"/>
+      <w:pPr>
+        <w:tabs>
+          <w:tab w:val="num" w:pos="5760"/>
+        </w:tabs>
+        <w:ind w:left="5760" w:hanging="360"/>
+      </w:pPr>
+    </w:lvl>
+    <w:lvl w:ilvl="8">
+      <w:start w:val="1"/>
+      <w:numFmt w:val="decimal"/>
+      <w:lvlText w:val="%9."/>
+      <w:lvlJc w:val="left"/>
+      <w:pPr>
+        <w:tabs>
+          <w:tab w:val="num" w:pos="6480"/>
+        </w:tabs>
+        <w:ind w:left="6480" w:hanging="360"/>
+      </w:pPr>
+    </w:lvl>
+  </w:abstractNum>
+  <w:abstractNum w:abstractNumId="2" w15:restartNumberingAfterBreak="0">
+    <w:nsid w:val="174A370F"/>
+    <w:multiLevelType w:val="multilevel"/>
+    <w:tmpl w:val="6ACCB45A"/>
+    <w:lvl w:ilvl="0">
+      <w:start w:val="1"/>
+      <w:numFmt w:val="decimal"/>
+      <w:lvlText w:val="%1."/>
+      <w:lvlJc w:val="left"/>
+      <w:pPr>
+        <w:tabs>
+          <w:tab w:val="num" w:pos="720"/>
+        </w:tabs>
+        <w:ind w:left="720" w:hanging="360"/>
+      </w:pPr>
+    </w:lvl>
+    <w:lvl w:ilvl="1">
+      <w:start w:val="1"/>
+      <w:numFmt w:val="decimal"/>
+      <w:lvlText w:val="%2."/>
+      <w:lvlJc w:val="left"/>
+      <w:pPr>
+        <w:tabs>
+          <w:tab w:val="num" w:pos="1440"/>
+        </w:tabs>
+        <w:ind w:left="1440" w:hanging="360"/>
+      </w:pPr>
+    </w:lvl>
+    <w:lvl w:ilvl="2">
+      <w:start w:val="1"/>
+      <w:numFmt w:val="decimal"/>
+      <w:lvlText w:val="%3."/>
+      <w:lvlJc w:val="left"/>
+      <w:pPr>
+        <w:tabs>
+          <w:tab w:val="num" w:pos="2160"/>
+        </w:tabs>
+        <w:ind w:left="2160" w:hanging="360"/>
+      </w:pPr>
+    </w:lvl>
+    <w:lvl w:ilvl="3">
+      <w:start w:val="1"/>
+      <w:numFmt w:val="decimal"/>
+      <w:lvlText w:val="%4."/>
+      <w:lvlJc w:val="left"/>
+      <w:pPr>
+        <w:tabs>
+          <w:tab w:val="num" w:pos="2880"/>
+        </w:tabs>
+        <w:ind w:left="2880" w:hanging="360"/>
+      </w:pPr>
+    </w:lvl>
+    <w:lvl w:ilvl="4">
+      <w:start w:val="1"/>
+      <w:numFmt w:val="decimal"/>
+      <w:lvlText w:val="%5."/>
+      <w:lvlJc w:val="left"/>
+      <w:pPr>
+        <w:tabs>
+          <w:tab w:val="num" w:pos="3600"/>
+        </w:tabs>
+        <w:ind w:left="3600" w:hanging="360"/>
+      </w:pPr>
+    </w:lvl>
+    <w:lvl w:ilvl="5">
+      <w:start w:val="1"/>
+      <w:numFmt w:val="decimal"/>
+      <w:lvlText w:val="%6."/>
+      <w:lvlJc w:val="left"/>
+      <w:pPr>
+        <w:tabs>
+          <w:tab w:val="num" w:pos="4320"/>
+        </w:tabs>
+        <w:ind w:left="4320" w:hanging="360"/>
+      </w:pPr>
+    </w:lvl>
+    <w:lvl w:ilvl="6">
+      <w:start w:val="1"/>
+      <w:numFmt w:val="decimal"/>
+      <w:lvlText w:val="%7."/>
+      <w:lvlJc w:val="left"/>
+      <w:pPr>
+        <w:tabs>
+          <w:tab w:val="num" w:pos="5040"/>
+        </w:tabs>
+        <w:ind w:left="5040" w:hanging="360"/>
+      </w:pPr>
+    </w:lvl>
+    <w:lvl w:ilvl="7">
+      <w:start w:val="1"/>
+      <w:numFmt w:val="decimal"/>
+      <w:lvlText w:val="%8."/>
+      <w:lvlJc w:val="left"/>
+      <w:pPr>
+        <w:tabs>
+          <w:tab w:val="num" w:pos="5760"/>
+        </w:tabs>
+        <w:ind w:left="5760" w:hanging="360"/>
+      </w:pPr>
+    </w:lvl>
+    <w:lvl w:ilvl="8">
+      <w:start w:val="1"/>
+      <w:numFmt w:val="decimal"/>
+      <w:lvlText w:val="%9."/>
+      <w:lvlJc w:val="left"/>
+      <w:pPr>
+        <w:tabs>
+          <w:tab w:val="num" w:pos="6480"/>
+        </w:tabs>
+        <w:ind w:left="6480" w:hanging="360"/>
+      </w:pPr>
+    </w:lvl>
+  </w:abstractNum>
+  <w:abstractNum w:abstractNumId="3" w15:restartNumberingAfterBreak="0">
     <w:nsid w:val="23E01253"/>
     <w:multiLevelType w:val="multilevel"/>
     <w:tmpl w:val="6ACCB45A"/>
@@ -5658,7 +8003,120 @@
       </w:pPr>
     </w:lvl>
   </w:abstractNum>
-  <w:abstractNum w:abstractNumId="2" w15:restartNumberingAfterBreak="0">
+  <w:abstractNum w:abstractNumId="4" w15:restartNumberingAfterBreak="0">
+    <w:nsid w:val="2CF20B89"/>
+    <w:multiLevelType w:val="multilevel"/>
+    <w:tmpl w:val="58CACA2E"/>
+    <w:lvl w:ilvl="0">
+      <w:start w:val="1"/>
+      <w:numFmt w:val="decimal"/>
+      <w:lvlText w:val="%1."/>
+      <w:lvlJc w:val="left"/>
+      <w:pPr>
+        <w:tabs>
+          <w:tab w:val="num" w:pos="720"/>
+        </w:tabs>
+        <w:ind w:left="720" w:hanging="360"/>
+      </w:pPr>
+    </w:lvl>
+    <w:lvl w:ilvl="1">
+      <w:start w:val="1"/>
+      <w:numFmt w:val="decimal"/>
+      <w:lvlText w:val="%2."/>
+      <w:lvlJc w:val="left"/>
+      <w:pPr>
+        <w:tabs>
+          <w:tab w:val="num" w:pos="1440"/>
+        </w:tabs>
+        <w:ind w:left="1440" w:hanging="360"/>
+      </w:pPr>
+    </w:lvl>
+    <w:lvl w:ilvl="2">
+      <w:start w:val="1"/>
+      <w:numFmt w:val="decimal"/>
+      <w:lvlText w:val="%3."/>
+      <w:lvlJc w:val="left"/>
+      <w:pPr>
+        <w:tabs>
+          <w:tab w:val="num" w:pos="2160"/>
+        </w:tabs>
+        <w:ind w:left="2160" w:hanging="360"/>
+      </w:pPr>
+    </w:lvl>
+    <w:lvl w:ilvl="3">
+      <w:start w:val="1"/>
+      <w:numFmt w:val="decimal"/>
+      <w:lvlText w:val="%4."/>
+      <w:lvlJc w:val="left"/>
+      <w:pPr>
+        <w:tabs>
+          <w:tab w:val="num" w:pos="2880"/>
+        </w:tabs>
+        <w:ind w:left="2880" w:hanging="360"/>
+      </w:pPr>
+    </w:lvl>
+    <w:lvl w:ilvl="4">
+      <w:start w:val="1"/>
+      <w:numFmt w:val="decimal"/>
+      <w:lvlText w:val="%5."/>
+      <w:lvlJc w:val="left"/>
+      <w:pPr>
+        <w:tabs>
+          <w:tab w:val="num" w:pos="3600"/>
+        </w:tabs>
+        <w:ind w:left="3600" w:hanging="360"/>
+      </w:pPr>
+    </w:lvl>
+    <w:lvl w:ilvl="5">
+      <w:start w:val="1"/>
+      <w:numFmt w:val="decimal"/>
+      <w:lvlText w:val="%6."/>
+      <w:lvlJc w:val="left"/>
+      <w:pPr>
+        <w:tabs>
+          <w:tab w:val="num" w:pos="4320"/>
+        </w:tabs>
+        <w:ind w:left="4320" w:hanging="360"/>
+      </w:pPr>
+    </w:lvl>
+    <w:lvl w:ilvl="6">
+      <w:start w:val="1"/>
+      <w:numFmt w:val="decimal"/>
+      <w:lvlText w:val="%7."/>
+      <w:lvlJc w:val="left"/>
+      <w:pPr>
+        <w:tabs>
+          <w:tab w:val="num" w:pos="5040"/>
+        </w:tabs>
+        <w:ind w:left="5040" w:hanging="360"/>
+      </w:pPr>
+    </w:lvl>
+    <w:lvl w:ilvl="7">
+      <w:start w:val="1"/>
+      <w:numFmt w:val="decimal"/>
+      <w:lvlText w:val="%8."/>
+      <w:lvlJc w:val="left"/>
+      <w:pPr>
+        <w:tabs>
+          <w:tab w:val="num" w:pos="5760"/>
+        </w:tabs>
+        <w:ind w:left="5760" w:hanging="360"/>
+      </w:pPr>
+    </w:lvl>
+    <w:lvl w:ilvl="8">
+      <w:start w:val="1"/>
+      <w:numFmt w:val="decimal"/>
+      <w:lvlText w:val="%9."/>
+      <w:lvlJc w:val="left"/>
+      <w:pPr>
+        <w:tabs>
+          <w:tab w:val="num" w:pos="6480"/>
+        </w:tabs>
+        <w:ind w:left="6480" w:hanging="360"/>
+      </w:pPr>
+    </w:lvl>
+  </w:abstractNum>
+  <w:abstractNum w:abstractNumId="5" w15:restartNumberingAfterBreak="0">
     <w:nsid w:val="35A66920"/>
     <w:multiLevelType w:val="multilevel"/>
     <w:tmpl w:val="8152A76E"/>
@@ -5807,7 +8265,7 @@
       </w:rPr>
     </w:lvl>
   </w:abstractNum>
-  <w:abstractNum w:abstractNumId="3" w15:restartNumberingAfterBreak="0">
+  <w:abstractNum w:abstractNumId="6" w15:restartNumberingAfterBreak="0">
     <w:nsid w:val="42737A39"/>
     <w:multiLevelType w:val="multilevel"/>
     <w:tmpl w:val="83DADA60"/>
@@ -5920,7 +8378,7 @@
       </w:pPr>
     </w:lvl>
   </w:abstractNum>
-  <w:abstractNum w:abstractNumId="4" w15:restartNumberingAfterBreak="0">
+  <w:abstractNum w:abstractNumId="7" w15:restartNumberingAfterBreak="0">
     <w:nsid w:val="42E57D96"/>
     <w:multiLevelType w:val="multilevel"/>
     <w:tmpl w:val="58CACA2E"/>
@@ -6033,7 +8491,7 @@
       </w:pPr>
     </w:lvl>
   </w:abstractNum>
-  <w:abstractNum w:abstractNumId="5" w15:restartNumberingAfterBreak="0">
+  <w:abstractNum w:abstractNumId="8" w15:restartNumberingAfterBreak="0">
     <w:nsid w:val="51A26775"/>
     <w:multiLevelType w:val="multilevel"/>
     <w:tmpl w:val="6ACCB45A"/>
@@ -6146,7 +8604,7 @@
       </w:pPr>
     </w:lvl>
   </w:abstractNum>
-  <w:abstractNum w:abstractNumId="6" w15:restartNumberingAfterBreak="0">
+  <w:abstractNum w:abstractNumId="9" w15:restartNumberingAfterBreak="0">
     <w:nsid w:val="549C3C1B"/>
     <w:multiLevelType w:val="multilevel"/>
     <w:tmpl w:val="58CACA2E"/>
@@ -6259,7 +8717,7 @@
       </w:pPr>
     </w:lvl>
   </w:abstractNum>
-  <w:abstractNum w:abstractNumId="7" w15:restartNumberingAfterBreak="0">
+  <w:abstractNum w:abstractNumId="10" w15:restartNumberingAfterBreak="0">
     <w:nsid w:val="56401F76"/>
     <w:multiLevelType w:val="multilevel"/>
     <w:tmpl w:val="58CACA2E"/>
@@ -6372,7 +8830,120 @@
       </w:pPr>
     </w:lvl>
   </w:abstractNum>
-  <w:abstractNum w:abstractNumId="8" w15:restartNumberingAfterBreak="0">
+  <w:abstractNum w:abstractNumId="11" w15:restartNumberingAfterBreak="0">
+    <w:nsid w:val="59FA0EFE"/>
+    <w:multiLevelType w:val="multilevel"/>
+    <w:tmpl w:val="83DADA60"/>
+    <w:lvl w:ilvl="0">
+      <w:start w:val="1"/>
+      <w:numFmt w:val="decimal"/>
+      <w:lvlText w:val="%1."/>
+      <w:lvlJc w:val="left"/>
+      <w:pPr>
+        <w:tabs>
+          <w:tab w:val="num" w:pos="720"/>
+        </w:tabs>
+        <w:ind w:left="720" w:hanging="360"/>
+      </w:pPr>
+    </w:lvl>
+    <w:lvl w:ilvl="1">
+      <w:start w:val="1"/>
+      <w:numFmt w:val="decimal"/>
+      <w:lvlText w:val="%2."/>
+      <w:lvlJc w:val="left"/>
+      <w:pPr>
+        <w:tabs>
+          <w:tab w:val="num" w:pos="1440"/>
+        </w:tabs>
+        <w:ind w:left="1440" w:hanging="360"/>
+      </w:pPr>
+    </w:lvl>
+    <w:lvl w:ilvl="2">
+      <w:start w:val="1"/>
+      <w:numFmt w:val="decimal"/>
+      <w:lvlText w:val="%3."/>
+      <w:lvlJc w:val="left"/>
+      <w:pPr>
+        <w:tabs>
+          <w:tab w:val="num" w:pos="2160"/>
+        </w:tabs>
+        <w:ind w:left="2160" w:hanging="360"/>
+      </w:pPr>
+    </w:lvl>
+    <w:lvl w:ilvl="3">
+      <w:start w:val="1"/>
+      <w:numFmt w:val="decimal"/>
+      <w:lvlText w:val="%4."/>
+      <w:lvlJc w:val="left"/>
+      <w:pPr>
+        <w:tabs>
+          <w:tab w:val="num" w:pos="2880"/>
+        </w:tabs>
+        <w:ind w:left="2880" w:hanging="360"/>
+      </w:pPr>
+    </w:lvl>
+    <w:lvl w:ilvl="4">
+      <w:start w:val="1"/>
+      <w:numFmt w:val="decimal"/>
+      <w:lvlText w:val="%5."/>
+      <w:lvlJc w:val="left"/>
+      <w:pPr>
+        <w:tabs>
+          <w:tab w:val="num" w:pos="3600"/>
+        </w:tabs>
+        <w:ind w:left="3600" w:hanging="360"/>
+      </w:pPr>
+    </w:lvl>
+    <w:lvl w:ilvl="5">
+      <w:start w:val="1"/>
+      <w:numFmt w:val="decimal"/>
+      <w:lvlText w:val="%6."/>
+      <w:lvlJc w:val="left"/>
+      <w:pPr>
+        <w:tabs>
+          <w:tab w:val="num" w:pos="4320"/>
+        </w:tabs>
+        <w:ind w:left="4320" w:hanging="360"/>
+      </w:pPr>
+    </w:lvl>
+    <w:lvl w:ilvl="6">
+      <w:start w:val="1"/>
+      <w:numFmt w:val="decimal"/>
+      <w:lvlText w:val="%7."/>
+      <w:lvlJc w:val="left"/>
+      <w:pPr>
+        <w:tabs>
+          <w:tab w:val="num" w:pos="5040"/>
+        </w:tabs>
+        <w:ind w:left="5040" w:hanging="360"/>
+      </w:pPr>
+    </w:lvl>
+    <w:lvl w:ilvl="7">
+      <w:start w:val="1"/>
+      <w:numFmt w:val="decimal"/>
+      <w:lvlText w:val="%8."/>
+      <w:lvlJc w:val="left"/>
+      <w:pPr>
+        <w:tabs>
+          <w:tab w:val="num" w:pos="5760"/>
+        </w:tabs>
+        <w:ind w:left="5760" w:hanging="360"/>
+      </w:pPr>
+    </w:lvl>
+    <w:lvl w:ilvl="8">
+      <w:start w:val="1"/>
+      <w:numFmt w:val="decimal"/>
+      <w:lvlText w:val="%9."/>
+      <w:lvlJc w:val="left"/>
+      <w:pPr>
+        <w:tabs>
+          <w:tab w:val="num" w:pos="6480"/>
+        </w:tabs>
+        <w:ind w:left="6480" w:hanging="360"/>
+      </w:pPr>
+    </w:lvl>
+  </w:abstractNum>
+  <w:abstractNum w:abstractNumId="12" w15:restartNumberingAfterBreak="0">
     <w:nsid w:val="70DD140E"/>
     <w:multiLevelType w:val="multilevel"/>
     <w:tmpl w:val="58CACA2E"/>
@@ -6485,7 +9056,7 @@
       </w:pPr>
     </w:lvl>
   </w:abstractNum>
-  <w:abstractNum w:abstractNumId="9" w15:restartNumberingAfterBreak="0">
+  <w:abstractNum w:abstractNumId="13" w15:restartNumberingAfterBreak="0">
     <w:nsid w:val="788C6B91"/>
     <w:multiLevelType w:val="multilevel"/>
     <w:tmpl w:val="EF147B36"/>
@@ -6598,7 +9169,7 @@
       </w:pPr>
     </w:lvl>
   </w:abstractNum>
-  <w:abstractNum w:abstractNumId="10" w15:restartNumberingAfterBreak="0">
+  <w:abstractNum w:abstractNumId="14" w15:restartNumberingAfterBreak="0">
     <w:nsid w:val="7BA9523C"/>
     <w:multiLevelType w:val="hybridMultilevel"/>
     <w:tmpl w:val="50707270"/>
@@ -6712,10 +9283,10 @@
     </w:lvl>
   </w:abstractNum>
   <w:num w:numId="1">
-    <w:abstractNumId w:val="2"/>
+    <w:abstractNumId w:val="5"/>
   </w:num>
   <w:num w:numId="2">
-    <w:abstractNumId w:val="7"/>
+    <w:abstractNumId w:val="10"/>
     <w:lvlOverride w:ilvl="0">
       <w:startOverride w:val="1"/>
     </w:lvlOverride>
@@ -6745,7 +9316,7 @@
     </w:lvlOverride>
   </w:num>
   <w:num w:numId="3">
-    <w:abstractNumId w:val="5"/>
+    <w:abstractNumId w:val="8"/>
     <w:lvlOverride w:ilvl="0">
       <w:startOverride w:val="1"/>
     </w:lvlOverride>
@@ -6775,7 +9346,7 @@
     </w:lvlOverride>
   </w:num>
   <w:num w:numId="4">
-    <w:abstractNumId w:val="3"/>
+    <w:abstractNumId w:val="6"/>
     <w:lvlOverride w:ilvl="0">
       <w:startOverride w:val="1"/>
     </w:lvlOverride>
@@ -6805,7 +9376,7 @@
     </w:lvlOverride>
   </w:num>
   <w:num w:numId="5">
-    <w:abstractNumId w:val="9"/>
+    <w:abstractNumId w:val="13"/>
     <w:lvlOverride w:ilvl="0">
       <w:startOverride w:val="1"/>
     </w:lvlOverride>
@@ -6838,19 +9409,31 @@
     <w:abstractNumId w:val="0"/>
   </w:num>
   <w:num w:numId="7">
-    <w:abstractNumId w:val="4"/>
+    <w:abstractNumId w:val="7"/>
   </w:num>
   <w:num w:numId="8">
-    <w:abstractNumId w:val="10"/>
+    <w:abstractNumId w:val="14"/>
   </w:num>
   <w:num w:numId="9">
-    <w:abstractNumId w:val="8"/>
+    <w:abstractNumId w:val="12"/>
   </w:num>
   <w:num w:numId="10">
+    <w:abstractNumId w:val="3"/>
+  </w:num>
+  <w:num w:numId="11">
+    <w:abstractNumId w:val="9"/>
+  </w:num>
+  <w:num w:numId="12">
     <w:abstractNumId w:val="1"/>
   </w:num>
-  <w:num w:numId="11">
-    <w:abstractNumId w:val="6"/>
+  <w:num w:numId="13">
+    <w:abstractNumId w:val="2"/>
+  </w:num>
+  <w:num w:numId="14">
+    <w:abstractNumId w:val="11"/>
+  </w:num>
+  <w:num w:numId="15">
+    <w:abstractNumId w:val="4"/>
   </w:num>
 </w:numbering>
 </file>
@@ -7253,7 +9836,7 @@
   <w:style w:type="paragraph" w:default="1" w:styleId="Normal">
     <w:name w:val="Normal"/>
     <w:qFormat/>
-    <w:rsid w:val="001C10B0"/>
+    <w:rsid w:val="00F666E9"/>
     <w:pPr>
       <w:spacing w:after="0" w:line="240" w:lineRule="auto"/>
     </w:pPr>

</xml_diff>

<commit_message>
Atualização Caso Uso UC1
</commit_message>
<xml_diff>
--- a/Analise sprint.docx
+++ b/Analise sprint.docx
@@ -1361,22 +1361,46 @@
           <w:ilvl w:val="0"/>
           <w:numId w:val="2"/>
         </w:numPr>
-        <w:spacing w:before="60" w:after="100" w:afterAutospacing="1"/>
-        <w:rPr>
-          <w:rFonts w:ascii="Segoe UI" w:eastAsia="Times New Roman" w:hAnsi="Segoe UI" w:cs="Segoe UI"/>
-          <w:sz w:val="21"/>
-          <w:szCs w:val="21"/>
-          <w:lang w:eastAsia="pt-PT"/>
-        </w:rPr>
-      </w:pPr>
-      <w:r>
-        <w:rPr>
-          <w:rFonts w:ascii="Segoe UI" w:eastAsia="Times New Roman" w:hAnsi="Segoe UI" w:cs="Segoe UI"/>
-          <w:sz w:val="21"/>
-          <w:szCs w:val="21"/>
-          <w:lang w:eastAsia="pt-PT"/>
-        </w:rPr>
-        <w:t>O sistema solicita os dados necessários (nome, número de identificação civil, género e idade).</w:t>
+        <w:spacing w:before="100" w:beforeAutospacing="1" w:after="100" w:afterAutospacing="1"/>
+        <w:rPr>
+          <w:rFonts w:ascii="Segoe UI" w:eastAsia="Times New Roman" w:hAnsi="Segoe UI" w:cs="Segoe UI"/>
+          <w:sz w:val="21"/>
+          <w:szCs w:val="21"/>
+          <w:lang w:eastAsia="pt-PT"/>
+        </w:rPr>
+      </w:pPr>
+      <w:r>
+        <w:rPr>
+          <w:rFonts w:ascii="Segoe UI" w:eastAsia="Times New Roman" w:hAnsi="Segoe UI" w:cs="Segoe UI"/>
+          <w:sz w:val="21"/>
+          <w:szCs w:val="21"/>
+          <w:lang w:eastAsia="pt-PT"/>
+        </w:rPr>
+        <w:t>O sistema solicita a categoria do atleta.</w:t>
+      </w:r>
+    </w:p>
+    <w:p>
+      <w:pPr>
+        <w:numPr>
+          <w:ilvl w:val="0"/>
+          <w:numId w:val="2"/>
+        </w:numPr>
+        <w:spacing w:before="100" w:beforeAutospacing="1" w:after="100" w:afterAutospacing="1"/>
+        <w:rPr>
+          <w:rFonts w:ascii="Segoe UI" w:eastAsia="Times New Roman" w:hAnsi="Segoe UI" w:cs="Segoe UI"/>
+          <w:sz w:val="21"/>
+          <w:szCs w:val="21"/>
+          <w:lang w:eastAsia="pt-PT"/>
+        </w:rPr>
+      </w:pPr>
+      <w:r>
+        <w:rPr>
+          <w:rFonts w:ascii="Segoe UI" w:eastAsia="Times New Roman" w:hAnsi="Segoe UI" w:cs="Segoe UI"/>
+          <w:sz w:val="21"/>
+          <w:szCs w:val="21"/>
+          <w:lang w:eastAsia="pt-PT"/>
+        </w:rPr>
+        <w:t>O clube escolhe a categoria.</w:t>
       </w:r>
     </w:p>
     <w:p>
@@ -1400,16 +1424,7 @@
           <w:szCs w:val="21"/>
           <w:lang w:eastAsia="pt-PT"/>
         </w:rPr>
-        <w:t>O clube introduz os dados solicitados</w:t>
-      </w:r>
-      <w:r>
-        <w:rPr>
-          <w:rFonts w:ascii="Segoe UI" w:eastAsia="Times New Roman" w:hAnsi="Segoe UI" w:cs="Segoe UI"/>
-          <w:sz w:val="21"/>
-          <w:szCs w:val="21"/>
-          <w:lang w:eastAsia="pt-PT"/>
-        </w:rPr>
-        <w:t>. </w:t>
+        <w:t>O sistema solicita os dados necessários (nome, número de identificação civil, género e idade).</w:t>
       </w:r>
     </w:p>
     <w:p>
@@ -1434,6 +1449,39 @@
           <w:lang w:eastAsia="pt-PT"/>
         </w:rPr>
         <w:lastRenderedPageBreak/>
+        <w:t>O clube introduz os dados solicitados</w:t>
+      </w:r>
+      <w:r>
+        <w:rPr>
+          <w:rFonts w:ascii="Segoe UI" w:eastAsia="Times New Roman" w:hAnsi="Segoe UI" w:cs="Segoe UI"/>
+          <w:sz w:val="21"/>
+          <w:szCs w:val="21"/>
+          <w:lang w:eastAsia="pt-PT"/>
+        </w:rPr>
+        <w:t>. </w:t>
+      </w:r>
+    </w:p>
+    <w:p>
+      <w:pPr>
+        <w:numPr>
+          <w:ilvl w:val="0"/>
+          <w:numId w:val="2"/>
+        </w:numPr>
+        <w:spacing w:before="60" w:after="100" w:afterAutospacing="1"/>
+        <w:rPr>
+          <w:rFonts w:ascii="Segoe UI" w:eastAsia="Times New Roman" w:hAnsi="Segoe UI" w:cs="Segoe UI"/>
+          <w:sz w:val="21"/>
+          <w:szCs w:val="21"/>
+          <w:lang w:eastAsia="pt-PT"/>
+        </w:rPr>
+      </w:pPr>
+      <w:r>
+        <w:rPr>
+          <w:rFonts w:ascii="Segoe UI" w:eastAsia="Times New Roman" w:hAnsi="Segoe UI" w:cs="Segoe UI"/>
+          <w:sz w:val="21"/>
+          <w:szCs w:val="21"/>
+          <w:lang w:eastAsia="pt-PT"/>
+        </w:rPr>
         <w:t>O sistema apresenta a lista de atividades registadas no sistema.</w:t>
       </w:r>
     </w:p>

</xml_diff>